<commit_message>
2020 dataset bug fixes
</commit_message>
<xml_diff>
--- a/data_portal_scripts/readme.docx
+++ b/data_portal_scripts/readme.docx
@@ -1,6 +1,6 @@
 
 <file path=word/document.xml><?xml version="1.0" encoding="utf-8"?>
-<w:document xmlns:wpc="http://schemas.microsoft.com/office/word/2010/wordprocessingCanvas" xmlns:cx="http://schemas.microsoft.com/office/drawing/2014/chartex" xmlns:cx1="http://schemas.microsoft.com/office/drawing/2015/9/8/chartex" xmlns:cx2="http://schemas.microsoft.com/office/drawing/2015/10/21/chartex" xmlns:cx3="http://schemas.microsoft.com/office/drawing/2016/5/9/chartex" xmlns:cx4="http://schemas.microsoft.com/office/drawing/2016/5/10/chartex" xmlns:cx5="http://schemas.microsoft.com/office/drawing/2016/5/11/chartex" xmlns:cx6="http://schemas.microsoft.com/office/drawing/2016/5/12/chartex" xmlns:cx7="http://schemas.microsoft.com/office/drawing/2016/5/13/chartex" xmlns:cx8="http://schemas.microsoft.com/office/drawing/2016/5/14/chartex" xmlns:mc="http://schemas.openxmlformats.org/markup-compatibility/2006" xmlns:aink="http://schemas.microsoft.com/office/drawing/2016/ink" xmlns:am3d="http://schemas.microsoft.com/office/drawing/2017/model3d" xmlns:o="urn:schemas-microsoft-com:office:office" xmlns:oel="http://schemas.microsoft.com/office/2019/extlst" xmlns:r="http://schemas.openxmlformats.org/officeDocument/2006/relationships" xmlns:m="http://schemas.openxmlformats.org/officeDocument/2006/math" xmlns:v="urn:schemas-microsoft-com:vml" xmlns:wp14="http://schemas.microsoft.com/office/word/2010/wordprocessingDrawing" xmlns:wp="http://schemas.openxmlformats.org/drawingml/2006/wordprocessingDrawing" xmlns:w10="urn:schemas-microsoft-com:office:word" xmlns:w="http://schemas.openxmlformats.org/wordprocessingml/2006/main" xmlns:w14="http://schemas.microsoft.com/office/word/2010/wordml" xmlns:w15="http://schemas.microsoft.com/office/word/2012/wordml" xmlns:w16cex="http://schemas.microsoft.com/office/word/2018/wordml/cex" xmlns:w16cid="http://schemas.microsoft.com/office/word/2016/wordml/cid" xmlns:w16="http://schemas.microsoft.com/office/word/2018/wordml" xmlns:w16sdtdh="http://schemas.microsoft.com/office/word/2020/wordml/sdtdatahash" xmlns:w16se="http://schemas.microsoft.com/office/word/2015/wordml/symex" xmlns:wpg="http://schemas.microsoft.com/office/word/2010/wordprocessingGroup" xmlns:wpi="http://schemas.microsoft.com/office/word/2010/wordprocessingInk" xmlns:wne="http://schemas.microsoft.com/office/word/2006/wordml" xmlns:wps="http://schemas.microsoft.com/office/word/2010/wordprocessingShape" mc:Ignorable="w14 w15 w16se w16cid w16 w16cex w16sdtdh wp14">
+<w:document xmlns:wpc="http://schemas.microsoft.com/office/word/2010/wordprocessingCanvas" xmlns:cx="http://schemas.microsoft.com/office/drawing/2014/chartex" xmlns:cx1="http://schemas.microsoft.com/office/drawing/2015/9/8/chartex" xmlns:cx2="http://schemas.microsoft.com/office/drawing/2015/10/21/chartex" xmlns:cx3="http://schemas.microsoft.com/office/drawing/2016/5/9/chartex" xmlns:cx4="http://schemas.microsoft.com/office/drawing/2016/5/10/chartex" xmlns:cx5="http://schemas.microsoft.com/office/drawing/2016/5/11/chartex" xmlns:cx6="http://schemas.microsoft.com/office/drawing/2016/5/12/chartex" xmlns:cx7="http://schemas.microsoft.com/office/drawing/2016/5/13/chartex" xmlns:cx8="http://schemas.microsoft.com/office/drawing/2016/5/14/chartex" xmlns:mc="http://schemas.openxmlformats.org/markup-compatibility/2006" xmlns:aink="http://schemas.microsoft.com/office/drawing/2016/ink" xmlns:am3d="http://schemas.microsoft.com/office/drawing/2017/model3d" xmlns:o="urn:schemas-microsoft-com:office:office" xmlns:oel="http://schemas.microsoft.com/office/2019/extlst" xmlns:r="http://schemas.openxmlformats.org/officeDocument/2006/relationships" xmlns:m="http://schemas.openxmlformats.org/officeDocument/2006/math" xmlns:v="urn:schemas-microsoft-com:vml" xmlns:wp14="http://schemas.microsoft.com/office/word/2010/wordprocessingDrawing" xmlns:wp="http://schemas.openxmlformats.org/drawingml/2006/wordprocessingDrawing" xmlns:w10="urn:schemas-microsoft-com:office:word" xmlns:w="http://schemas.openxmlformats.org/wordprocessingml/2006/main" xmlns:w14="http://schemas.microsoft.com/office/word/2010/wordml" xmlns:w15="http://schemas.microsoft.com/office/word/2012/wordml" xmlns:w16cex="http://schemas.microsoft.com/office/word/2018/wordml/cex" xmlns:w16cid="http://schemas.microsoft.com/office/word/2016/wordml/cid" xmlns:w16="http://schemas.microsoft.com/office/word/2018/wordml" xmlns:w16du="http://schemas.microsoft.com/office/word/2023/wordml/word16du" xmlns:w16sdtdh="http://schemas.microsoft.com/office/word/2020/wordml/sdtdatahash" xmlns:w16sdtfl="http://schemas.microsoft.com/office/word/2024/wordml/sdtformatlock" xmlns:w16se="http://schemas.microsoft.com/office/word/2015/wordml/symex" xmlns:wpg="http://schemas.microsoft.com/office/word/2010/wordprocessingGroup" xmlns:wpi="http://schemas.microsoft.com/office/word/2010/wordprocessingInk" xmlns:wne="http://schemas.microsoft.com/office/word/2006/wordml" xmlns:wps="http://schemas.microsoft.com/office/word/2010/wordprocessingShape" mc:Ignorable="w14 w15 w16se w16cid w16 w16cex w16sdtdh w16sdtfl w16du wp14">
   <w:body>
     <w:p>
       <w:pPr>
@@ -309,6 +309,7 @@
         </w:rPr>
         <w:t xml:space="preserve">Creating </w:t>
       </w:r>
+      <w:proofErr w:type="spellStart"/>
       <w:r>
         <w:rPr>
           <w:sz w:val="16"/>
@@ -316,6 +317,7 @@
         </w:rPr>
         <w:t>Tifs</w:t>
       </w:r>
+      <w:proofErr w:type="spellEnd"/>
       <w:r>
         <w:rPr>
           <w:sz w:val="16"/>
@@ -367,41 +369,50 @@
           <w:i/>
           <w:iCs/>
         </w:rPr>
-        <w:t xml:space="preserve">I </w:t>
+        <w:t xml:space="preserve">I want to regenerate the </w:t>
       </w:r>
       <w:r>
         <w:rPr>
           <w:i/>
           <w:iCs/>
         </w:rPr>
-        <w:t xml:space="preserve">want to regenerate the </w:t>
-      </w:r>
+        <w:t xml:space="preserve">attribute </w:t>
+      </w:r>
+      <w:proofErr w:type="spellStart"/>
       <w:r>
         <w:rPr>
           <w:i/>
           <w:iCs/>
         </w:rPr>
-        <w:t xml:space="preserve">attribute tifs’ </w:t>
-      </w:r>
+        <w:t>tifs</w:t>
+      </w:r>
+      <w:proofErr w:type="spellEnd"/>
       <w:r>
         <w:rPr>
           <w:i/>
           <w:iCs/>
         </w:rPr>
-        <w:t xml:space="preserve">metadata files without reprocessing </w:t>
+        <w:t xml:space="preserve">’ </w:t>
       </w:r>
       <w:r>
         <w:rPr>
           <w:i/>
           <w:iCs/>
         </w:rPr>
-        <w:t>the</w:t>
+        <w:t xml:space="preserve">metadata files without reprocessing </w:t>
       </w:r>
       <w:r>
         <w:rPr>
           <w:i/>
           <w:iCs/>
         </w:rPr>
+        <w:t>the</w:t>
+      </w:r>
+      <w:r>
+        <w:rPr>
+          <w:i/>
+          <w:iCs/>
+        </w:rPr>
         <w:t xml:space="preserve"> image.</w:t>
       </w:r>
     </w:p>
@@ -483,27 +494,18 @@
         <w:t>your python environment for the script to run</w:t>
       </w:r>
       <w:r>
-        <w:t xml:space="preserve">. A simple </w:t>
-      </w:r>
-      <w:hyperlink r:id="rId5" w:history="1">
-        <w:r>
-          <w:rPr>
-            <w:rStyle w:val="Hyperlink"/>
-          </w:rPr>
-          <w:t>pip install</w:t>
-        </w:r>
-      </w:hyperlink>
-      <w:r>
-        <w:t xml:space="preserve"> should suffice</w:t>
-      </w:r>
-      <w:r>
-        <w:t>:</w:t>
+        <w:t xml:space="preserve">. </w:t>
+      </w:r>
+      <w:r>
+        <w:t>The install commands are provided for convenience:</w:t>
       </w:r>
     </w:p>
     <w:p>
       <w:pPr>
         <w:spacing w:after="0"/>
         <w:rPr>
+          <w:b/>
+          <w:bCs/>
           <w:sz w:val="20"/>
           <w:szCs w:val="20"/>
         </w:rPr>
@@ -513,71 +515,116 @@
           <w:sz w:val="20"/>
           <w:szCs w:val="20"/>
         </w:rPr>
-        <w:t>numpy</w:t>
-      </w:r>
-    </w:p>
-    <w:p>
-      <w:pPr>
-        <w:spacing w:after="0"/>
-        <w:rPr>
+        <w:tab/>
+      </w:r>
+      <w:r>
+        <w:rPr>
+          <w:b/>
+          <w:bCs/>
           <w:sz w:val="20"/>
           <w:szCs w:val="20"/>
         </w:rPr>
-      </w:pPr>
-      <w:r>
+        <w:t>Install Commands</w:t>
+      </w:r>
+    </w:p>
+    <w:p>
+      <w:pPr>
+        <w:spacing w:after="0"/>
+        <w:ind w:firstLine="720"/>
         <w:rPr>
           <w:sz w:val="20"/>
           <w:szCs w:val="20"/>
         </w:rPr>
-        <w:t>gdal</w:t>
-      </w:r>
-    </w:p>
-    <w:p>
-      <w:pPr>
-        <w:spacing w:after="0"/>
+      </w:pPr>
+      <w:proofErr w:type="spellStart"/>
+      <w:r>
         <w:rPr>
           <w:sz w:val="20"/>
           <w:szCs w:val="20"/>
         </w:rPr>
-      </w:pPr>
+        <w:t>conda</w:t>
+      </w:r>
+      <w:proofErr w:type="spellEnd"/>
       <w:r>
         <w:rPr>
           <w:sz w:val="20"/>
           <w:szCs w:val="20"/>
         </w:rPr>
-        <w:t>simpledbf</w:t>
-      </w:r>
-    </w:p>
-    <w:p>
-      <w:pPr>
-        <w:spacing w:after="0"/>
+        <w:t xml:space="preserve"> install </w:t>
+      </w:r>
+      <w:proofErr w:type="spellStart"/>
+      <w:r>
         <w:rPr>
           <w:sz w:val="20"/>
           <w:szCs w:val="20"/>
         </w:rPr>
-      </w:pPr>
+        <w:t>conda</w:t>
+      </w:r>
+      <w:proofErr w:type="spellEnd"/>
       <w:r>
         <w:rPr>
           <w:sz w:val="20"/>
           <w:szCs w:val="20"/>
         </w:rPr>
-        <w:t>pandas</w:t>
-      </w:r>
-    </w:p>
-    <w:p>
-      <w:pPr>
-        <w:spacing w:after="0"/>
+        <w:t>-forge::</w:t>
+      </w:r>
+      <w:proofErr w:type="spellStart"/>
+      <w:r>
         <w:rPr>
           <w:sz w:val="20"/>
           <w:szCs w:val="20"/>
         </w:rPr>
-      </w:pPr>
-      <w:r>
+        <w:t>gdal</w:t>
+      </w:r>
+      <w:proofErr w:type="spellEnd"/>
+    </w:p>
+    <w:p>
+      <w:pPr>
+        <w:spacing w:after="0"/>
+        <w:ind w:firstLine="720"/>
         <w:rPr>
           <w:sz w:val="20"/>
           <w:szCs w:val="20"/>
         </w:rPr>
-        <w:t>bs4</w:t>
+      </w:pPr>
+      <w:r>
+        <w:rPr>
+          <w:sz w:val="20"/>
+          <w:szCs w:val="20"/>
+        </w:rPr>
+        <w:t xml:space="preserve">pip install </w:t>
+      </w:r>
+      <w:proofErr w:type="spellStart"/>
+      <w:r>
+        <w:rPr>
+          <w:sz w:val="20"/>
+          <w:szCs w:val="20"/>
+        </w:rPr>
+        <w:t>numpy</w:t>
+      </w:r>
+      <w:proofErr w:type="spellEnd"/>
+      <w:r>
+        <w:rPr>
+          <w:sz w:val="20"/>
+          <w:szCs w:val="20"/>
+        </w:rPr>
+        <w:t xml:space="preserve"> </w:t>
+      </w:r>
+      <w:proofErr w:type="spellStart"/>
+      <w:r>
+        <w:rPr>
+          <w:sz w:val="20"/>
+          <w:szCs w:val="20"/>
+        </w:rPr>
+        <w:t>simpledbf</w:t>
+      </w:r>
+      <w:proofErr w:type="spellEnd"/>
+      <w:r>
+        <w:rPr>
+          <w:sz w:val="20"/>
+          <w:szCs w:val="20"/>
+        </w:rPr>
+        <w:t xml:space="preserve"> pandas bs4</w:t>
       </w:r>
     </w:p>
     <w:p>
@@ -658,7 +705,7 @@
                     <pic:cNvPicPr/>
                   </pic:nvPicPr>
                   <pic:blipFill rotWithShape="1">
-                    <a:blip r:embed="rId6"/>
+                    <a:blip r:embed="rId5"/>
                     <a:srcRect b="24836"/>
                     <a:stretch/>
                   </pic:blipFill>
@@ -703,12 +750,21 @@
           <w:szCs w:val="18"/>
         </w:rPr>
       </w:pPr>
-      <w:r>
-        <w:rPr>
-          <w:sz w:val="18"/>
-          <w:szCs w:val="18"/>
-        </w:rPr>
-        <w:t xml:space="preserve">chunk_size – the size of each </w:t>
+      <w:proofErr w:type="spellStart"/>
+      <w:r>
+        <w:rPr>
+          <w:sz w:val="18"/>
+          <w:szCs w:val="18"/>
+        </w:rPr>
+        <w:t>chunk_size</w:t>
+      </w:r>
+      <w:proofErr w:type="spellEnd"/>
+      <w:r>
+        <w:rPr>
+          <w:sz w:val="18"/>
+          <w:szCs w:val="18"/>
+        </w:rPr>
+        <w:t xml:space="preserve"> – the size of each </w:t>
       </w:r>
       <w:r>
         <w:rPr>
@@ -740,12 +796,37 @@
           <w:szCs w:val="18"/>
         </w:rPr>
       </w:pPr>
-      <w:r>
-        <w:rPr>
-          <w:sz w:val="18"/>
-          <w:szCs w:val="18"/>
-        </w:rPr>
-        <w:t>treeMapTif – the filepath to the main dataset. This is the dataset that will have its attributes separated</w:t>
+      <w:proofErr w:type="spellStart"/>
+      <w:r>
+        <w:rPr>
+          <w:sz w:val="18"/>
+          <w:szCs w:val="18"/>
+        </w:rPr>
+        <w:t>treeMapTif</w:t>
+      </w:r>
+      <w:proofErr w:type="spellEnd"/>
+      <w:r>
+        <w:rPr>
+          <w:sz w:val="18"/>
+          <w:szCs w:val="18"/>
+        </w:rPr>
+        <w:t xml:space="preserve"> – the </w:t>
+      </w:r>
+      <w:proofErr w:type="spellStart"/>
+      <w:r>
+        <w:rPr>
+          <w:sz w:val="18"/>
+          <w:szCs w:val="18"/>
+        </w:rPr>
+        <w:t>filepath</w:t>
+      </w:r>
+      <w:proofErr w:type="spellEnd"/>
+      <w:r>
+        <w:rPr>
+          <w:sz w:val="18"/>
+          <w:szCs w:val="18"/>
+        </w:rPr>
+        <w:t xml:space="preserve"> to the main dataset. This is the dataset that will have its attributes separated</w:t>
       </w:r>
       <w:r>
         <w:rPr>
@@ -763,12 +844,53 @@
           <w:szCs w:val="18"/>
         </w:rPr>
       </w:pPr>
-      <w:r>
-        <w:rPr>
-          <w:sz w:val="18"/>
-          <w:szCs w:val="18"/>
-        </w:rPr>
-        <w:t xml:space="preserve">treeMapDbf – the filepath to the main dataset’s vat.dbf file. This is the attribute table </w:t>
+      <w:proofErr w:type="spellStart"/>
+      <w:r>
+        <w:rPr>
+          <w:sz w:val="18"/>
+          <w:szCs w:val="18"/>
+        </w:rPr>
+        <w:t>treeMapDbf</w:t>
+      </w:r>
+      <w:proofErr w:type="spellEnd"/>
+      <w:r>
+        <w:rPr>
+          <w:sz w:val="18"/>
+          <w:szCs w:val="18"/>
+        </w:rPr>
+        <w:t xml:space="preserve"> – the </w:t>
+      </w:r>
+      <w:proofErr w:type="spellStart"/>
+      <w:r>
+        <w:rPr>
+          <w:sz w:val="18"/>
+          <w:szCs w:val="18"/>
+        </w:rPr>
+        <w:t>filepath</w:t>
+      </w:r>
+      <w:proofErr w:type="spellEnd"/>
+      <w:r>
+        <w:rPr>
+          <w:sz w:val="18"/>
+          <w:szCs w:val="18"/>
+        </w:rPr>
+        <w:t xml:space="preserve"> to the main dataset’s </w:t>
+      </w:r>
+      <w:proofErr w:type="spellStart"/>
+      <w:r>
+        <w:rPr>
+          <w:sz w:val="18"/>
+          <w:szCs w:val="18"/>
+        </w:rPr>
+        <w:t>vat.dbf</w:t>
+      </w:r>
+      <w:proofErr w:type="spellEnd"/>
+      <w:r>
+        <w:rPr>
+          <w:sz w:val="18"/>
+          <w:szCs w:val="18"/>
+        </w:rPr>
+        <w:t xml:space="preserve"> file. This is the attribute table </w:t>
       </w:r>
       <w:r>
         <w:rPr>
@@ -786,12 +908,37 @@
           <w:szCs w:val="18"/>
         </w:rPr>
       </w:pPr>
-      <w:r>
-        <w:rPr>
-          <w:sz w:val="18"/>
-          <w:szCs w:val="18"/>
-        </w:rPr>
-        <w:t xml:space="preserve">outputFolder – the output folder for the separated tifs, their metadata, and </w:t>
+      <w:proofErr w:type="spellStart"/>
+      <w:r>
+        <w:rPr>
+          <w:sz w:val="18"/>
+          <w:szCs w:val="18"/>
+        </w:rPr>
+        <w:t>outputFolder</w:t>
+      </w:r>
+      <w:proofErr w:type="spellEnd"/>
+      <w:r>
+        <w:rPr>
+          <w:sz w:val="18"/>
+          <w:szCs w:val="18"/>
+        </w:rPr>
+        <w:t xml:space="preserve"> – the output folder for the separated </w:t>
+      </w:r>
+      <w:proofErr w:type="spellStart"/>
+      <w:r>
+        <w:rPr>
+          <w:sz w:val="18"/>
+          <w:szCs w:val="18"/>
+        </w:rPr>
+        <w:t>tifs</w:t>
+      </w:r>
+      <w:proofErr w:type="spellEnd"/>
+      <w:r>
+        <w:rPr>
+          <w:sz w:val="18"/>
+          <w:szCs w:val="18"/>
+        </w:rPr>
+        <w:t xml:space="preserve">, their metadata, and </w:t>
       </w:r>
       <w:r>
         <w:rPr>
@@ -870,7 +1017,15 @@
         <w:t>versions</w:t>
       </w:r>
       <w:r>
-        <w:t xml:space="preserve"> of TreeMap.</w:t>
+        <w:t xml:space="preserve"> of </w:t>
+      </w:r>
+      <w:proofErr w:type="spellStart"/>
+      <w:r>
+        <w:t>TreeMap</w:t>
+      </w:r>
+      <w:proofErr w:type="spellEnd"/>
+      <w:r>
+        <w:t>.</w:t>
       </w:r>
     </w:p>
     <w:p>
@@ -904,7 +1059,7 @@
                     <pic:cNvPicPr/>
                   </pic:nvPicPr>
                   <pic:blipFill>
-                    <a:blip r:embed="rId7"/>
+                    <a:blip r:embed="rId6"/>
                     <a:stretch>
                       <a:fillRect/>
                     </a:stretch>
@@ -955,7 +1110,7 @@
                     <pic:cNvPicPr/>
                   </pic:nvPicPr>
                   <pic:blipFill>
-                    <a:blip r:embed="rId8"/>
+                    <a:blip r:embed="rId7"/>
                     <a:stretch>
                       <a:fillRect/>
                     </a:stretch>
@@ -993,12 +1148,53 @@
           <w:szCs w:val="18"/>
         </w:rPr>
       </w:pPr>
-      <w:r>
-        <w:rPr>
-          <w:sz w:val="18"/>
-          <w:szCs w:val="18"/>
-        </w:rPr>
-        <w:t>treeMapDatasetNoDataValue – the NoData value used in the main dataset’s dbf.</w:t>
+      <w:proofErr w:type="spellStart"/>
+      <w:r>
+        <w:rPr>
+          <w:sz w:val="18"/>
+          <w:szCs w:val="18"/>
+        </w:rPr>
+        <w:t>treeMapDatasetNoDataValue</w:t>
+      </w:r>
+      <w:proofErr w:type="spellEnd"/>
+      <w:r>
+        <w:rPr>
+          <w:sz w:val="18"/>
+          <w:szCs w:val="18"/>
+        </w:rPr>
+        <w:t xml:space="preserve"> – the </w:t>
+      </w:r>
+      <w:proofErr w:type="spellStart"/>
+      <w:r>
+        <w:rPr>
+          <w:sz w:val="18"/>
+          <w:szCs w:val="18"/>
+        </w:rPr>
+        <w:t>NoData</w:t>
+      </w:r>
+      <w:proofErr w:type="spellEnd"/>
+      <w:r>
+        <w:rPr>
+          <w:sz w:val="18"/>
+          <w:szCs w:val="18"/>
+        </w:rPr>
+        <w:t xml:space="preserve"> value used in the main dataset’s </w:t>
+      </w:r>
+      <w:proofErr w:type="spellStart"/>
+      <w:r>
+        <w:rPr>
+          <w:sz w:val="18"/>
+          <w:szCs w:val="18"/>
+        </w:rPr>
+        <w:t>dbf</w:t>
+      </w:r>
+      <w:proofErr w:type="spellEnd"/>
+      <w:r>
+        <w:rPr>
+          <w:sz w:val="18"/>
+          <w:szCs w:val="18"/>
+        </w:rPr>
+        <w:t>.</w:t>
       </w:r>
     </w:p>
     <w:p>
@@ -1009,6 +1205,7 @@
           <w:szCs w:val="18"/>
         </w:rPr>
       </w:pPr>
+      <w:proofErr w:type="spellStart"/>
       <w:r>
         <w:rPr>
           <w:sz w:val="18"/>
@@ -1023,12 +1220,29 @@
         </w:rPr>
         <w:t>reation_options</w:t>
       </w:r>
-      <w:r>
-        <w:rPr>
-          <w:sz w:val="18"/>
-          <w:szCs w:val="18"/>
-        </w:rPr>
-        <w:t xml:space="preserve"> – the creation options for GeoTIFF compression, tiling, and file format.</w:t>
+      <w:proofErr w:type="spellEnd"/>
+      <w:r>
+        <w:rPr>
+          <w:sz w:val="18"/>
+          <w:szCs w:val="18"/>
+        </w:rPr>
+        <w:t xml:space="preserve"> – the creation options for </w:t>
+      </w:r>
+      <w:proofErr w:type="spellStart"/>
+      <w:r>
+        <w:rPr>
+          <w:sz w:val="18"/>
+          <w:szCs w:val="18"/>
+        </w:rPr>
+        <w:t>GeoTIFF</w:t>
+      </w:r>
+      <w:proofErr w:type="spellEnd"/>
+      <w:r>
+        <w:rPr>
+          <w:sz w:val="18"/>
+          <w:szCs w:val="18"/>
+        </w:rPr>
+        <w:t xml:space="preserve"> compression, tiling, and file format.</w:t>
       </w:r>
     </w:p>
     <w:p>
@@ -1118,12 +1332,21 @@
           <w:szCs w:val="18"/>
         </w:rPr>
       </w:pPr>
-      <w:r>
-        <w:rPr>
-          <w:sz w:val="18"/>
-          <w:szCs w:val="18"/>
-        </w:rPr>
-        <w:t xml:space="preserve">col_descriptions </w:t>
+      <w:proofErr w:type="spellStart"/>
+      <w:r>
+        <w:rPr>
+          <w:sz w:val="18"/>
+          <w:szCs w:val="18"/>
+        </w:rPr>
+        <w:t>col_descriptions</w:t>
+      </w:r>
+      <w:proofErr w:type="spellEnd"/>
+      <w:r>
+        <w:rPr>
+          <w:sz w:val="18"/>
+          <w:szCs w:val="18"/>
+        </w:rPr>
+        <w:t xml:space="preserve"> </w:t>
       </w:r>
       <w:r>
         <w:rPr>
@@ -1169,6 +1392,7 @@
           <w:szCs w:val="18"/>
         </w:rPr>
       </w:pPr>
+      <w:proofErr w:type="spellStart"/>
       <w:r>
         <w:rPr>
           <w:sz w:val="18"/>
@@ -1183,6 +1407,7 @@
         </w:rPr>
         <w:t>iscrete_cols</w:t>
       </w:r>
+      <w:proofErr w:type="spellEnd"/>
       <w:r>
         <w:rPr>
           <w:sz w:val="18"/>
@@ -1211,6 +1436,7 @@
         </w:rPr>
         <w:t xml:space="preserve">from the </w:t>
       </w:r>
+      <w:proofErr w:type="spellStart"/>
       <w:r>
         <w:rPr>
           <w:sz w:val="18"/>
@@ -1218,6 +1444,7 @@
         </w:rPr>
         <w:t>palettes.json</w:t>
       </w:r>
+      <w:proofErr w:type="spellEnd"/>
       <w:r>
         <w:rPr>
           <w:sz w:val="18"/>
@@ -1234,12 +1461,21 @@
           <w:szCs w:val="18"/>
         </w:rPr>
       </w:pPr>
-      <w:r>
-        <w:rPr>
-          <w:sz w:val="18"/>
-          <w:szCs w:val="18"/>
-        </w:rPr>
-        <w:t xml:space="preserve">col_units </w:t>
+      <w:proofErr w:type="spellStart"/>
+      <w:r>
+        <w:rPr>
+          <w:sz w:val="18"/>
+          <w:szCs w:val="18"/>
+        </w:rPr>
+        <w:t>col_units</w:t>
+      </w:r>
+      <w:proofErr w:type="spellEnd"/>
+      <w:r>
+        <w:rPr>
+          <w:sz w:val="18"/>
+          <w:szCs w:val="18"/>
+        </w:rPr>
+        <w:t xml:space="preserve"> </w:t>
       </w:r>
       <w:r>
         <w:rPr>
@@ -1318,7 +1554,15 @@
         <w:t>each</w:t>
       </w:r>
       <w:r>
-        <w:t xml:space="preserve"> year of TreeMap. </w:t>
+        <w:t xml:space="preserve"> year of </w:t>
+      </w:r>
+      <w:proofErr w:type="spellStart"/>
+      <w:r>
+        <w:t>TreeMap</w:t>
+      </w:r>
+      <w:proofErr w:type="spellEnd"/>
+      <w:r>
+        <w:t xml:space="preserve">. </w:t>
       </w:r>
       <w:r>
         <w:t xml:space="preserve">These templates will be used when generating each attribute’s metadata. </w:t>
@@ -1356,9 +1600,35 @@
       <w:r>
         <w:t xml:space="preserve"> stored in </w:t>
       </w:r>
-      <w:r>
-        <w:t>gtac-treemap\data_portal_scripts\supp_files\metadata_templates</w:t>
-      </w:r>
+      <w:proofErr w:type="spellStart"/>
+      <w:r>
+        <w:t>gtac-treemap</w:t>
+      </w:r>
+      <w:proofErr w:type="spellEnd"/>
+      <w:r>
+        <w:t>\</w:t>
+      </w:r>
+      <w:proofErr w:type="spellStart"/>
+      <w:r>
+        <w:t>data_portal_scripts</w:t>
+      </w:r>
+      <w:proofErr w:type="spellEnd"/>
+      <w:r>
+        <w:t>\</w:t>
+      </w:r>
+      <w:proofErr w:type="spellStart"/>
+      <w:r>
+        <w:t>supp_files</w:t>
+      </w:r>
+      <w:proofErr w:type="spellEnd"/>
+      <w:r>
+        <w:t>\</w:t>
+      </w:r>
+      <w:proofErr w:type="spellStart"/>
+      <w:r>
+        <w:t>metadata_templates</w:t>
+      </w:r>
+      <w:proofErr w:type="spellEnd"/>
     </w:p>
     <w:p>
       <w:r>
@@ -1381,7 +1651,7 @@
                     <pic:cNvPicPr/>
                   </pic:nvPicPr>
                   <pic:blipFill>
-                    <a:blip r:embed="rId9"/>
+                    <a:blip r:embed="rId8"/>
                     <a:stretch>
                       <a:fillRect/>
                     </a:stretch>
@@ -1464,10 +1734,26 @@
         <w:t xml:space="preserve">must be </w:t>
       </w:r>
       <w:r>
-        <w:t>created for each year of TreeMap.</w:t>
-      </w:r>
-      <w:r>
-        <w:t xml:space="preserve"> If you’re reprocessing an existing year of TreeMap, you do NOT need to recreate these files, but feel free to make changes if you desire.</w:t>
+        <w:t xml:space="preserve">created for each year of </w:t>
+      </w:r>
+      <w:proofErr w:type="spellStart"/>
+      <w:r>
+        <w:t>TreeMap</w:t>
+      </w:r>
+      <w:proofErr w:type="spellEnd"/>
+      <w:r>
+        <w:t>.</w:t>
+      </w:r>
+      <w:r>
+        <w:t xml:space="preserve"> If you’re reprocessing an existing year of </w:t>
+      </w:r>
+      <w:proofErr w:type="spellStart"/>
+      <w:r>
+        <w:t>TreeMap</w:t>
+      </w:r>
+      <w:proofErr w:type="spellEnd"/>
+      <w:r>
+        <w:t>, you do NOT need to recreate these files, but feel free to make changes if you desire.</w:t>
       </w:r>
     </w:p>
     <w:p>
@@ -1491,7 +1777,7 @@
                     <pic:cNvPicPr/>
                   </pic:nvPicPr>
                   <pic:blipFill>
-                    <a:blip r:embed="rId10"/>
+                    <a:blip r:embed="rId9"/>
                     <a:stretch>
                       <a:fillRect/>
                     </a:stretch>
@@ -1535,7 +1821,15 @@
         <w:t>n</w:t>
       </w:r>
       <w:r>
-        <w:t xml:space="preserve">ew TreeMap </w:t>
+        <w:t xml:space="preserve">ew </w:t>
+      </w:r>
+      <w:proofErr w:type="spellStart"/>
+      <w:r>
+        <w:t>TreeMap</w:t>
+      </w:r>
+      <w:proofErr w:type="spellEnd"/>
+      <w:r>
+        <w:t xml:space="preserve"> </w:t>
       </w:r>
       <w:r>
         <w:t>y</w:t>
@@ -1561,9 +1855,35 @@
       <w:r>
         <w:t xml:space="preserve">metadata into </w:t>
       </w:r>
-      <w:r>
-        <w:t>gtac-treemap\data_portal_scripts\supp_files\metadata_templates</w:t>
-      </w:r>
+      <w:proofErr w:type="spellStart"/>
+      <w:r>
+        <w:t>gtac-treemap</w:t>
+      </w:r>
+      <w:proofErr w:type="spellEnd"/>
+      <w:r>
+        <w:t>\</w:t>
+      </w:r>
+      <w:proofErr w:type="spellStart"/>
+      <w:r>
+        <w:t>data_portal_scripts</w:t>
+      </w:r>
+      <w:proofErr w:type="spellEnd"/>
+      <w:r>
+        <w:t>\</w:t>
+      </w:r>
+      <w:proofErr w:type="spellStart"/>
+      <w:r>
+        <w:t>supp_files</w:t>
+      </w:r>
+      <w:proofErr w:type="spellEnd"/>
+      <w:r>
+        <w:t>\</w:t>
+      </w:r>
+      <w:proofErr w:type="spellStart"/>
+      <w:r>
+        <w:t>metadata_templates</w:t>
+      </w:r>
+      <w:proofErr w:type="spellEnd"/>
       <w:r>
         <w:t>.</w:t>
       </w:r>
@@ -1673,7 +1993,15 @@
         </w:numPr>
       </w:pPr>
       <w:r>
-        <w:t>{col_name}</w:t>
+        <w:t>{</w:t>
+      </w:r>
+      <w:proofErr w:type="spellStart"/>
+      <w:r>
+        <w:t>col_name</w:t>
+      </w:r>
+      <w:proofErr w:type="spellEnd"/>
+      <w:r>
+        <w:t>}</w:t>
       </w:r>
     </w:p>
     <w:p>
@@ -1703,7 +2031,15 @@
         </w:numPr>
       </w:pPr>
       <w:r>
-        <w:t>{col_description}</w:t>
+        <w:t>{</w:t>
+      </w:r>
+      <w:proofErr w:type="spellStart"/>
+      <w:r>
+        <w:t>col_description</w:t>
+      </w:r>
+      <w:proofErr w:type="spellEnd"/>
+      <w:r>
+        <w:t>}</w:t>
       </w:r>
     </w:p>
     <w:p>
@@ -1754,7 +2090,15 @@
         </w:numPr>
       </w:pPr>
       <w:r>
-        <w:t>{data_gateway_link}</w:t>
+        <w:t>{</w:t>
+      </w:r>
+      <w:proofErr w:type="spellStart"/>
+      <w:r>
+        <w:t>data_gateway_link</w:t>
+      </w:r>
+      <w:proofErr w:type="spellEnd"/>
+      <w:r>
+        <w:t>}</w:t>
       </w:r>
     </w:p>
     <w:p>
@@ -1862,7 +2206,15 @@
         <w:t xml:space="preserve"> NOT need to be updated or created for new years</w:t>
       </w:r>
       <w:r>
-        <w:t xml:space="preserve"> of TreeMap. They may need to be updated for new versions of ArcGIS Pro</w:t>
+        <w:t xml:space="preserve"> of </w:t>
+      </w:r>
+      <w:proofErr w:type="spellStart"/>
+      <w:r>
+        <w:t>TreeMap</w:t>
+      </w:r>
+      <w:proofErr w:type="spellEnd"/>
+      <w:r>
+        <w:t>. They may need to be updated for new versions of ArcGIS Pro</w:t>
       </w:r>
       <w:r>
         <w:t>, although this is unlikely.</w:t>
@@ -1885,8 +2237,19 @@
           <w:sz w:val="24"/>
           <w:szCs w:val="24"/>
         </w:rPr>
-        <w:t>Creating Tifs</w:t>
-      </w:r>
+        <w:t xml:space="preserve">Creating </w:t>
+      </w:r>
+      <w:proofErr w:type="spellStart"/>
+      <w:r>
+        <w:rPr>
+          <w:b/>
+          <w:bCs/>
+          <w:sz w:val="24"/>
+          <w:szCs w:val="24"/>
+        </w:rPr>
+        <w:t>Tifs</w:t>
+      </w:r>
+      <w:proofErr w:type="spellEnd"/>
     </w:p>
     <w:p>
       <w:r>
@@ -1896,7 +2259,15 @@
         <w:t xml:space="preserve">your environment, parameters, and metadata templates </w:t>
       </w:r>
       <w:r>
-        <w:t>have been setup, you’re ready to use the script to generate attribute tifs.</w:t>
+        <w:t xml:space="preserve">have been setup, you’re ready to use the script to generate attribute </w:t>
+      </w:r>
+      <w:proofErr w:type="spellStart"/>
+      <w:r>
+        <w:t>tifs</w:t>
+      </w:r>
+      <w:proofErr w:type="spellEnd"/>
+      <w:r>
+        <w:t>.</w:t>
       </w:r>
     </w:p>
     <w:p>
@@ -1944,7 +2315,7 @@
                     <pic:cNvPicPr/>
                   </pic:nvPicPr>
                   <pic:blipFill>
-                    <a:blip r:embed="rId11"/>
+                    <a:blip r:embed="rId10"/>
                     <a:stretch>
                       <a:fillRect/>
                     </a:stretch>
@@ -2009,7 +2380,7 @@
                     <pic:cNvPicPr/>
                   </pic:nvPicPr>
                   <pic:blipFill>
-                    <a:blip r:embed="rId12"/>
+                    <a:blip r:embed="rId11"/>
                     <a:stretch>
                       <a:fillRect/>
                     </a:stretch>
@@ -2063,14 +2434,1295 @@
         <w:ind w:left="1080"/>
       </w:pPr>
       <w:r>
+        <w:drawing>
+          <wp:inline distT="0" distB="0" distL="0" distR="0" wp14:anchorId="7D70F66D" wp14:editId="2C19C74F">
+            <wp:extent cx="5943600" cy="1999615"/>
+            <wp:effectExtent l="0" t="0" r="0" b="635"/>
+            <wp:docPr id="325762427" name="Picture 1" descr="A screenshot of a computer program&#10;&#10;Description automatically generated"/>
+            <wp:cNvGraphicFramePr>
+              <a:graphicFrameLocks xmlns:a="http://schemas.openxmlformats.org/drawingml/2006/main" noChangeAspect="1"/>
+            </wp:cNvGraphicFramePr>
+            <a:graphic xmlns:a="http://schemas.openxmlformats.org/drawingml/2006/main">
+              <a:graphicData uri="http://schemas.openxmlformats.org/drawingml/2006/picture">
+                <pic:pic xmlns:pic="http://schemas.openxmlformats.org/drawingml/2006/picture">
+                  <pic:nvPicPr>
+                    <pic:cNvPr id="325762427" name="Picture 1" descr="A screenshot of a computer program&#10;&#10;Description automatically generated"/>
+                    <pic:cNvPicPr/>
+                  </pic:nvPicPr>
+                  <pic:blipFill>
+                    <a:blip r:embed="rId12"/>
+                    <a:stretch>
+                      <a:fillRect/>
+                    </a:stretch>
+                  </pic:blipFill>
+                  <pic:spPr>
+                    <a:xfrm>
+                      <a:off x="0" y="0"/>
+                      <a:ext cx="5943600" cy="1999615"/>
+                    </a:xfrm>
+                    <a:prstGeom prst="rect">
+                      <a:avLst/>
+                    </a:prstGeom>
+                  </pic:spPr>
+                </pic:pic>
+              </a:graphicData>
+            </a:graphic>
+          </wp:inline>
+        </w:drawing>
+      </w:r>
+    </w:p>
+    <w:p>
+      <w:pPr>
+        <w:pStyle w:val="ListParagraph"/>
+        <w:numPr>
+          <w:ilvl w:val="0"/>
+          <w:numId w:val="3"/>
+        </w:numPr>
+      </w:pPr>
+      <w:r>
+        <w:t xml:space="preserve">Type ‘all’ for image mode if you want to process </w:t>
+      </w:r>
+      <w:r>
+        <w:t>all</w:t>
+      </w:r>
+      <w:r>
+        <w:t xml:space="preserve"> the </w:t>
+      </w:r>
+      <w:r>
+        <w:t>attributes OR</w:t>
+      </w:r>
+      <w:r>
+        <w:t xml:space="preserve"> type the name of the specific attribute you want to process.</w:t>
+      </w:r>
+    </w:p>
+    <w:p>
+      <w:pPr>
+        <w:pStyle w:val="ListParagraph"/>
+        <w:numPr>
+          <w:ilvl w:val="1"/>
+          <w:numId w:val="3"/>
+        </w:numPr>
+      </w:pPr>
+      <w:r>
+        <w:t xml:space="preserve">‘all’ will </w:t>
+      </w:r>
+      <w:r>
+        <w:t xml:space="preserve">skip </w:t>
+      </w:r>
+      <w:r>
+        <w:t xml:space="preserve">existing attribute </w:t>
+      </w:r>
+      <w:proofErr w:type="spellStart"/>
+      <w:r>
+        <w:t>tifs</w:t>
+      </w:r>
+      <w:proofErr w:type="spellEnd"/>
+      <w:r>
+        <w:t xml:space="preserve"> in the output folder</w:t>
+      </w:r>
+    </w:p>
+    <w:p>
+      <w:pPr>
+        <w:ind w:left="1080"/>
+      </w:pPr>
+      <w:r>
         <w:rPr>
           <w:noProof/>
         </w:rPr>
         <w:drawing>
-          <wp:inline distT="0" distB="0" distL="0" distR="0" wp14:anchorId="77440D37" wp14:editId="52421128">
+          <wp:inline distT="0" distB="0" distL="0" distR="0" wp14:anchorId="4601647A" wp14:editId="7E1A1B43">
+            <wp:extent cx="5943600" cy="828040"/>
+            <wp:effectExtent l="0" t="0" r="0" b="0"/>
+            <wp:docPr id="2067010899" name="Picture 1" descr="A screenshot of a computer&#10;&#10;Description automatically generated with low confidence"/>
+            <wp:cNvGraphicFramePr>
+              <a:graphicFrameLocks xmlns:a="http://schemas.openxmlformats.org/drawingml/2006/main" noChangeAspect="1"/>
+            </wp:cNvGraphicFramePr>
+            <a:graphic xmlns:a="http://schemas.openxmlformats.org/drawingml/2006/main">
+              <a:graphicData uri="http://schemas.openxmlformats.org/drawingml/2006/picture">
+                <pic:pic xmlns:pic="http://schemas.openxmlformats.org/drawingml/2006/picture">
+                  <pic:nvPicPr>
+                    <pic:cNvPr id="2067010899" name="Picture 1" descr="A screenshot of a computer&#10;&#10;Description automatically generated with low confidence"/>
+                    <pic:cNvPicPr/>
+                  </pic:nvPicPr>
+                  <pic:blipFill>
+                    <a:blip r:embed="rId13"/>
+                    <a:stretch>
+                      <a:fillRect/>
+                    </a:stretch>
+                  </pic:blipFill>
+                  <pic:spPr>
+                    <a:xfrm>
+                      <a:off x="0" y="0"/>
+                      <a:ext cx="5943600" cy="828040"/>
+                    </a:xfrm>
+                    <a:prstGeom prst="rect">
+                      <a:avLst/>
+                    </a:prstGeom>
+                  </pic:spPr>
+                </pic:pic>
+              </a:graphicData>
+            </a:graphic>
+          </wp:inline>
+        </w:drawing>
+      </w:r>
+    </w:p>
+    <w:p>
+      <w:pPr>
+        <w:pStyle w:val="ListParagraph"/>
+        <w:numPr>
+          <w:ilvl w:val="0"/>
+          <w:numId w:val="3"/>
+        </w:numPr>
+      </w:pPr>
+      <w:r>
+        <w:lastRenderedPageBreak/>
+        <w:t xml:space="preserve">Review the </w:t>
+      </w:r>
+      <w:r>
+        <w:t>paths, chunk</w:t>
+      </w:r>
+      <w:r>
+        <w:t xml:space="preserve"> </w:t>
+      </w:r>
+      <w:r>
+        <w:t xml:space="preserve">size, and </w:t>
+      </w:r>
+      <w:proofErr w:type="spellStart"/>
+      <w:r>
+        <w:t>TreeMap</w:t>
+      </w:r>
+      <w:proofErr w:type="spellEnd"/>
+      <w:r>
+        <w:t xml:space="preserve"> version and press ‘enter’ if they are correct. Otherwise, </w:t>
+      </w:r>
+      <w:r>
+        <w:t xml:space="preserve">press q to quit and review </w:t>
+      </w:r>
+      <w:r>
+        <w:t xml:space="preserve">the Essential </w:t>
+      </w:r>
+      <w:r>
+        <w:t xml:space="preserve">Parameters </w:t>
+      </w:r>
+      <w:r>
+        <w:t xml:space="preserve">section of this script. Please note that the </w:t>
+      </w:r>
+      <w:proofErr w:type="spellStart"/>
+      <w:r>
+        <w:t>TreeMap</w:t>
+      </w:r>
+      <w:proofErr w:type="spellEnd"/>
+      <w:r>
+        <w:t xml:space="preserve"> version is derived automatically from the </w:t>
+      </w:r>
+      <w:r>
+        <w:t>main</w:t>
+      </w:r>
+      <w:r>
+        <w:t xml:space="preserve"> dataset</w:t>
+      </w:r>
+      <w:r>
+        <w:t>’s filename</w:t>
+      </w:r>
+      <w:r>
+        <w:t>.</w:t>
+      </w:r>
+    </w:p>
+    <w:p>
+      <w:pPr>
+        <w:pStyle w:val="ListParagraph"/>
+        <w:ind w:left="1080"/>
+      </w:pPr>
+      <w:r>
+        <w:rPr>
+          <w:noProof/>
+        </w:rPr>
+        <w:drawing>
+          <wp:inline distT="0" distB="0" distL="0" distR="0" wp14:anchorId="3BC33F5A" wp14:editId="1EB20FC2">
+            <wp:extent cx="5943600" cy="1548130"/>
+            <wp:effectExtent l="0" t="0" r="0" b="0"/>
+            <wp:docPr id="130502627" name="Picture 1" descr="A picture containing text&#10;&#10;Description automatically generated"/>
+            <wp:cNvGraphicFramePr>
+              <a:graphicFrameLocks xmlns:a="http://schemas.openxmlformats.org/drawingml/2006/main" noChangeAspect="1"/>
+            </wp:cNvGraphicFramePr>
+            <a:graphic xmlns:a="http://schemas.openxmlformats.org/drawingml/2006/main">
+              <a:graphicData uri="http://schemas.openxmlformats.org/drawingml/2006/picture">
+                <pic:pic xmlns:pic="http://schemas.openxmlformats.org/drawingml/2006/picture">
+                  <pic:nvPicPr>
+                    <pic:cNvPr id="130502627" name="Picture 1" descr="A picture containing text&#10;&#10;Description automatically generated"/>
+                    <pic:cNvPicPr/>
+                  </pic:nvPicPr>
+                  <pic:blipFill>
+                    <a:blip r:embed="rId14"/>
+                    <a:stretch>
+                      <a:fillRect/>
+                    </a:stretch>
+                  </pic:blipFill>
+                  <pic:spPr>
+                    <a:xfrm>
+                      <a:off x="0" y="0"/>
+                      <a:ext cx="5943600" cy="1548130"/>
+                    </a:xfrm>
+                    <a:prstGeom prst="rect">
+                      <a:avLst/>
+                    </a:prstGeom>
+                  </pic:spPr>
+                </pic:pic>
+              </a:graphicData>
+            </a:graphic>
+          </wp:inline>
+        </w:drawing>
+      </w:r>
+    </w:p>
+    <w:p>
+      <w:pPr>
+        <w:pStyle w:val="ListParagraph"/>
+        <w:numPr>
+          <w:ilvl w:val="0"/>
+          <w:numId w:val="3"/>
+        </w:numPr>
+      </w:pPr>
+      <w:r>
+        <w:t xml:space="preserve">Wait for </w:t>
+      </w:r>
+      <w:r>
+        <w:t>your attribute(s) to process!</w:t>
+      </w:r>
+    </w:p>
+    <w:p/>
+    <w:p>
+      <w:pPr>
+        <w:rPr>
+          <w:b/>
+          <w:bCs/>
+          <w:sz w:val="24"/>
+          <w:szCs w:val="24"/>
+        </w:rPr>
+      </w:pPr>
+      <w:r>
+        <w:rPr>
+          <w:b/>
+          <w:bCs/>
+          <w:sz w:val="24"/>
+          <w:szCs w:val="24"/>
+        </w:rPr>
+        <w:t>Symbology Files</w:t>
+      </w:r>
+    </w:p>
+    <w:p>
+      <w:r>
+        <w:t xml:space="preserve">We created symbology files for </w:t>
+      </w:r>
+      <w:r>
+        <w:t xml:space="preserve">continuous (NOT thematic or ordinal) attributes of </w:t>
+      </w:r>
+      <w:proofErr w:type="spellStart"/>
+      <w:r>
+        <w:t>TreeMap</w:t>
+      </w:r>
+      <w:proofErr w:type="spellEnd"/>
+      <w:r>
+        <w:t xml:space="preserve"> 2016 so users c</w:t>
+      </w:r>
+      <w:r>
+        <w:t xml:space="preserve">ould synchronize the visualization with the </w:t>
+      </w:r>
+      <w:proofErr w:type="spellStart"/>
+      <w:r>
+        <w:t>TreeMap</w:t>
+      </w:r>
+      <w:proofErr w:type="spellEnd"/>
+      <w:r>
+        <w:t xml:space="preserve"> viewer</w:t>
+      </w:r>
+      <w:r>
+        <w:t xml:space="preserve"> in ArcGIS Pro and QGIS</w:t>
+      </w:r>
+      <w:r>
+        <w:t>.</w:t>
+      </w:r>
+      <w:r>
+        <w:t xml:space="preserve"> These </w:t>
+      </w:r>
+      <w:r>
+        <w:t>must</w:t>
+      </w:r>
+      <w:r>
+        <w:t xml:space="preserve"> be manually created</w:t>
+      </w:r>
+      <w:r>
+        <w:t xml:space="preserve"> before the ‘</w:t>
+      </w:r>
+      <w:r>
+        <w:t>P</w:t>
+      </w:r>
+      <w:r>
+        <w:t>ackaging’ step.</w:t>
+      </w:r>
+      <w:r>
+        <w:t xml:space="preserve"> Each year’s layer files must be stored in</w:t>
+      </w:r>
+      <w:r>
+        <w:t xml:space="preserve"> their own folder, named after the year, in</w:t>
+      </w:r>
+      <w:r>
+        <w:t xml:space="preserve"> the </w:t>
+      </w:r>
+      <w:proofErr w:type="spellStart"/>
+      <w:r>
+        <w:t>symbology_files</w:t>
+      </w:r>
+      <w:proofErr w:type="spellEnd"/>
+      <w:r>
+        <w:t xml:space="preserve"> folder.</w:t>
+      </w:r>
+      <w:r>
+        <w:t xml:space="preserve"> </w:t>
+      </w:r>
+      <w:r>
+        <w:t xml:space="preserve">(e.g., </w:t>
+      </w:r>
+      <w:r>
+        <w:t>C:\Users\NicholasStorey\gtac-treemap\data_portal_scripts\symbology_files</w:t>
+      </w:r>
+      <w:r>
+        <w:t>\</w:t>
+      </w:r>
+      <w:r>
+        <w:t>2016)</w:t>
+      </w:r>
+    </w:p>
+    <w:p>
+      <w:r>
+        <w:rPr>
+          <w:noProof/>
+        </w:rPr>
+        <w:drawing>
+          <wp:inline distT="0" distB="0" distL="0" distR="0" wp14:anchorId="734B242B" wp14:editId="6BFDDDB1">
+            <wp:extent cx="2662733" cy="1984848"/>
+            <wp:effectExtent l="0" t="0" r="4445" b="0"/>
+            <wp:docPr id="1503160524" name="Picture 1" descr="Table&#10;&#10;Description automatically generated"/>
+            <wp:cNvGraphicFramePr>
+              <a:graphicFrameLocks xmlns:a="http://schemas.openxmlformats.org/drawingml/2006/main" noChangeAspect="1"/>
+            </wp:cNvGraphicFramePr>
+            <a:graphic xmlns:a="http://schemas.openxmlformats.org/drawingml/2006/main">
+              <a:graphicData uri="http://schemas.openxmlformats.org/drawingml/2006/picture">
+                <pic:pic xmlns:pic="http://schemas.openxmlformats.org/drawingml/2006/picture">
+                  <pic:nvPicPr>
+                    <pic:cNvPr id="1503160524" name="Picture 1" descr="Table&#10;&#10;Description automatically generated"/>
+                    <pic:cNvPicPr/>
+                  </pic:nvPicPr>
+                  <pic:blipFill>
+                    <a:blip r:embed="rId15"/>
+                    <a:stretch>
+                      <a:fillRect/>
+                    </a:stretch>
+                  </pic:blipFill>
+                  <pic:spPr>
+                    <a:xfrm>
+                      <a:off x="0" y="0"/>
+                      <a:ext cx="2665453" cy="1986875"/>
+                    </a:xfrm>
+                    <a:prstGeom prst="rect">
+                      <a:avLst/>
+                    </a:prstGeom>
+                  </pic:spPr>
+                </pic:pic>
+              </a:graphicData>
+            </a:graphic>
+          </wp:inline>
+        </w:drawing>
+      </w:r>
+    </w:p>
+    <w:p>
+      <w:r>
+        <w:t>Steps:</w:t>
+      </w:r>
+    </w:p>
+    <w:p>
+      <w:pPr>
+        <w:pStyle w:val="ListParagraph"/>
+        <w:numPr>
+          <w:ilvl w:val="0"/>
+          <w:numId w:val="4"/>
+        </w:numPr>
+      </w:pPr>
+      <w:r>
+        <w:t xml:space="preserve">Add all the attribute </w:t>
+      </w:r>
+      <w:proofErr w:type="spellStart"/>
+      <w:r>
+        <w:t>tifs</w:t>
+      </w:r>
+      <w:proofErr w:type="spellEnd"/>
+      <w:r>
+        <w:t xml:space="preserve"> to ArcGIS Pro</w:t>
+      </w:r>
+      <w:r>
+        <w:t>.</w:t>
+      </w:r>
+    </w:p>
+    <w:p>
+      <w:pPr>
+        <w:pStyle w:val="ListParagraph"/>
+        <w:numPr>
+          <w:ilvl w:val="0"/>
+          <w:numId w:val="4"/>
+        </w:numPr>
+      </w:pPr>
+      <w:r>
+        <w:t>Design their symbology.</w:t>
+      </w:r>
+    </w:p>
+    <w:p>
+      <w:pPr>
+        <w:pStyle w:val="ListParagraph"/>
+        <w:numPr>
+          <w:ilvl w:val="0"/>
+          <w:numId w:val="4"/>
+        </w:numPr>
+      </w:pPr>
+      <w:r>
+        <w:t xml:space="preserve">Export </w:t>
+      </w:r>
+      <w:r>
+        <w:t>each</w:t>
+      </w:r>
+      <w:r>
+        <w:t xml:space="preserve"> layer as</w:t>
+      </w:r>
+      <w:r>
+        <w:t xml:space="preserve"> a</w:t>
+      </w:r>
+      <w:r>
+        <w:t xml:space="preserve"> layer file.</w:t>
+      </w:r>
+    </w:p>
+    <w:p>
+      <w:pPr>
+        <w:pStyle w:val="ListParagraph"/>
+        <w:numPr>
+          <w:ilvl w:val="0"/>
+          <w:numId w:val="4"/>
+        </w:numPr>
+      </w:pPr>
+      <w:r>
+        <w:t>S</w:t>
+      </w:r>
+      <w:r>
+        <w:t xml:space="preserve">ave each one to </w:t>
+      </w:r>
+      <w:r>
+        <w:t xml:space="preserve">the folder of its respective year (e.g., </w:t>
+      </w:r>
+      <w:r>
+        <w:t>C:\Users\NicholasStorey\gtac-treemap\data_portal_scripts\symbology_files\20</w:t>
+      </w:r>
+      <w:r>
+        <w:t>20)</w:t>
+      </w:r>
+    </w:p>
+    <w:p>
+      <w:pPr>
+        <w:pStyle w:val="ListParagraph"/>
+        <w:numPr>
+          <w:ilvl w:val="1"/>
+          <w:numId w:val="4"/>
+        </w:numPr>
+      </w:pPr>
+      <w:r>
+        <w:t>Create the year folder if needed</w:t>
+      </w:r>
+    </w:p>
+    <w:p>
+      <w:pPr>
+        <w:pStyle w:val="ListParagraph"/>
+        <w:numPr>
+          <w:ilvl w:val="0"/>
+          <w:numId w:val="4"/>
+        </w:numPr>
+      </w:pPr>
+      <w:r>
+        <w:t xml:space="preserve">Repeat in QGIS with </w:t>
+      </w:r>
+      <w:proofErr w:type="spellStart"/>
+      <w:r>
+        <w:t>qml</w:t>
+      </w:r>
+      <w:proofErr w:type="spellEnd"/>
+      <w:r>
+        <w:t xml:space="preserve"> exports</w:t>
+      </w:r>
+    </w:p>
+    <w:p>
+      <w:pPr>
+        <w:pStyle w:val="ListParagraph"/>
+        <w:ind w:left="1080"/>
+      </w:pPr>
+    </w:p>
+    <w:p/>
+    <w:p>
+      <w:pPr>
+        <w:rPr>
+          <w:b/>
+          <w:bCs/>
+          <w:sz w:val="24"/>
+          <w:szCs w:val="24"/>
+        </w:rPr>
+      </w:pPr>
+      <w:r>
+        <w:rPr>
+          <w:b/>
+          <w:bCs/>
+          <w:sz w:val="24"/>
+          <w:szCs w:val="24"/>
+        </w:rPr>
+        <w:lastRenderedPageBreak/>
+        <w:t>Packaging</w:t>
+      </w:r>
+    </w:p>
+    <w:p>
+      <w:r>
+        <w:t xml:space="preserve">Once the attribute </w:t>
+      </w:r>
+      <w:proofErr w:type="spellStart"/>
+      <w:r>
+        <w:t>tifs</w:t>
+      </w:r>
+      <w:proofErr w:type="spellEnd"/>
+      <w:r>
+        <w:t xml:space="preserve"> and metadata have been generated, and you’ve designed the symbology files for each attribute</w:t>
+      </w:r>
+      <w:r>
+        <w:t xml:space="preserve">, you can run the packaging portion of the script to zip all the </w:t>
+      </w:r>
+      <w:r>
+        <w:t xml:space="preserve">files together. The script generates a readme with explanations </w:t>
+      </w:r>
+      <w:r>
+        <w:t>of</w:t>
+      </w:r>
+      <w:r>
+        <w:t xml:space="preserve"> each of the files included in the zip.</w:t>
+      </w:r>
+    </w:p>
+    <w:p>
+      <w:r>
+        <w:rPr>
+          <w:noProof/>
+        </w:rPr>
+        <w:drawing>
+          <wp:inline distT="0" distB="0" distL="0" distR="0" wp14:anchorId="09FCD207" wp14:editId="106AA297">
+            <wp:extent cx="2538374" cy="1351735"/>
+            <wp:effectExtent l="0" t="0" r="0" b="1270"/>
+            <wp:docPr id="1932542166" name="Picture 1" descr="Text&#10;&#10;Description automatically generated with medium confidence"/>
+            <wp:cNvGraphicFramePr>
+              <a:graphicFrameLocks xmlns:a="http://schemas.openxmlformats.org/drawingml/2006/main" noChangeAspect="1"/>
+            </wp:cNvGraphicFramePr>
+            <a:graphic xmlns:a="http://schemas.openxmlformats.org/drawingml/2006/main">
+              <a:graphicData uri="http://schemas.openxmlformats.org/drawingml/2006/picture">
+                <pic:pic xmlns:pic="http://schemas.openxmlformats.org/drawingml/2006/picture">
+                  <pic:nvPicPr>
+                    <pic:cNvPr id="1932542166" name="Picture 1" descr="Text&#10;&#10;Description automatically generated with medium confidence"/>
+                    <pic:cNvPicPr/>
+                  </pic:nvPicPr>
+                  <pic:blipFill>
+                    <a:blip r:embed="rId16"/>
+                    <a:stretch>
+                      <a:fillRect/>
+                    </a:stretch>
+                  </pic:blipFill>
+                  <pic:spPr>
+                    <a:xfrm>
+                      <a:off x="0" y="0"/>
+                      <a:ext cx="2546833" cy="1356240"/>
+                    </a:xfrm>
+                    <a:prstGeom prst="rect">
+                      <a:avLst/>
+                    </a:prstGeom>
+                  </pic:spPr>
+                </pic:pic>
+              </a:graphicData>
+            </a:graphic>
+          </wp:inline>
+        </w:drawing>
+      </w:r>
+      <w:r>
+        <w:rPr>
+          <w:noProof/>
+        </w:rPr>
+        <w:t xml:space="preserve"> </w:t>
+      </w:r>
+      <w:r>
+        <w:rPr>
+          <w:noProof/>
+        </w:rPr>
+        <w:drawing>
+          <wp:inline distT="0" distB="0" distL="0" distR="0" wp14:anchorId="238422F9" wp14:editId="1CFE2F81">
+            <wp:extent cx="2948026" cy="1328400"/>
+            <wp:effectExtent l="0" t="0" r="5080" b="5715"/>
+            <wp:docPr id="1226169781" name="Picture 1" descr="Graphical user interface, text&#10;&#10;Description automatically generated"/>
+            <wp:cNvGraphicFramePr>
+              <a:graphicFrameLocks xmlns:a="http://schemas.openxmlformats.org/drawingml/2006/main" noChangeAspect="1"/>
+            </wp:cNvGraphicFramePr>
+            <a:graphic xmlns:a="http://schemas.openxmlformats.org/drawingml/2006/main">
+              <a:graphicData uri="http://schemas.openxmlformats.org/drawingml/2006/picture">
+                <pic:pic xmlns:pic="http://schemas.openxmlformats.org/drawingml/2006/picture">
+                  <pic:nvPicPr>
+                    <pic:cNvPr id="1226169781" name="Picture 1" descr="Graphical user interface, text&#10;&#10;Description automatically generated"/>
+                    <pic:cNvPicPr/>
+                  </pic:nvPicPr>
+                  <pic:blipFill>
+                    <a:blip r:embed="rId17"/>
+                    <a:stretch>
+                      <a:fillRect/>
+                    </a:stretch>
+                  </pic:blipFill>
+                  <pic:spPr>
+                    <a:xfrm>
+                      <a:off x="0" y="0"/>
+                      <a:ext cx="2966201" cy="1336590"/>
+                    </a:xfrm>
+                    <a:prstGeom prst="rect">
+                      <a:avLst/>
+                    </a:prstGeom>
+                  </pic:spPr>
+                </pic:pic>
+              </a:graphicData>
+            </a:graphic>
+          </wp:inline>
+        </w:drawing>
+      </w:r>
+    </w:p>
+    <w:p>
+      <w:r>
+        <w:t>Steps</w:t>
+      </w:r>
+      <w:r>
+        <w:t>:</w:t>
+      </w:r>
+    </w:p>
+    <w:p>
+      <w:pPr>
+        <w:pStyle w:val="ListParagraph"/>
+        <w:numPr>
+          <w:ilvl w:val="0"/>
+          <w:numId w:val="6"/>
+        </w:numPr>
+      </w:pPr>
+      <w:r>
+        <w:t>Open whatever you use to run python and activate the environment containing the appropriate packages. I use Anaconda.</w:t>
+      </w:r>
+    </w:p>
+    <w:p>
+      <w:pPr>
+        <w:pStyle w:val="ListParagraph"/>
+        <w:ind w:left="1080"/>
+      </w:pPr>
+      <w:r>
+        <w:rPr>
+          <w:noProof/>
+        </w:rPr>
+        <w:drawing>
+          <wp:inline distT="0" distB="0" distL="0" distR="0" wp14:anchorId="55884A11" wp14:editId="688E5A99">
+            <wp:extent cx="2889504" cy="726736"/>
+            <wp:effectExtent l="0" t="0" r="6350" b="0"/>
+            <wp:docPr id="180496925" name="Picture 180496925" descr="Text&#10;&#10;Description automatically generated with medium confidence"/>
+            <wp:cNvGraphicFramePr>
+              <a:graphicFrameLocks xmlns:a="http://schemas.openxmlformats.org/drawingml/2006/main" noChangeAspect="1"/>
+            </wp:cNvGraphicFramePr>
+            <a:graphic xmlns:a="http://schemas.openxmlformats.org/drawingml/2006/main">
+              <a:graphicData uri="http://schemas.openxmlformats.org/drawingml/2006/picture">
+                <pic:pic xmlns:pic="http://schemas.openxmlformats.org/drawingml/2006/picture">
+                  <pic:nvPicPr>
+                    <pic:cNvPr id="1034558880" name="Picture 1" descr="Text&#10;&#10;Description automatically generated with medium confidence"/>
+                    <pic:cNvPicPr/>
+                  </pic:nvPicPr>
+                  <pic:blipFill>
+                    <a:blip r:embed="rId10"/>
+                    <a:stretch>
+                      <a:fillRect/>
+                    </a:stretch>
+                  </pic:blipFill>
+                  <pic:spPr>
+                    <a:xfrm>
+                      <a:off x="0" y="0"/>
+                      <a:ext cx="2899066" cy="729141"/>
+                    </a:xfrm>
+                    <a:prstGeom prst="rect">
+                      <a:avLst/>
+                    </a:prstGeom>
+                  </pic:spPr>
+                </pic:pic>
+              </a:graphicData>
+            </a:graphic>
+          </wp:inline>
+        </w:drawing>
+      </w:r>
+    </w:p>
+    <w:p>
+      <w:pPr>
+        <w:pStyle w:val="ListParagraph"/>
+        <w:numPr>
+          <w:ilvl w:val="0"/>
+          <w:numId w:val="6"/>
+        </w:numPr>
+      </w:pPr>
+      <w:r>
+        <w:t xml:space="preserve">Run </w:t>
+      </w:r>
+      <w:r>
+        <w:rPr>
+          <w:i/>
+          <w:iCs/>
+        </w:rPr>
+        <w:t>separate_attributes_to_tif.py</w:t>
+      </w:r>
+    </w:p>
+    <w:p>
+      <w:pPr>
+        <w:pStyle w:val="ListParagraph"/>
+        <w:ind w:left="1080"/>
+      </w:pPr>
+      <w:r>
+        <w:rPr>
+          <w:noProof/>
+        </w:rPr>
+        <w:drawing>
+          <wp:inline distT="0" distB="0" distL="0" distR="0" wp14:anchorId="699209DB" wp14:editId="2A8D2C44">
+            <wp:extent cx="5943600" cy="200025"/>
+            <wp:effectExtent l="0" t="0" r="0" b="9525"/>
+            <wp:docPr id="1152055313" name="Picture 1152055313"/>
+            <wp:cNvGraphicFramePr>
+              <a:graphicFrameLocks xmlns:a="http://schemas.openxmlformats.org/drawingml/2006/main" noChangeAspect="1"/>
+            </wp:cNvGraphicFramePr>
+            <a:graphic xmlns:a="http://schemas.openxmlformats.org/drawingml/2006/main">
+              <a:graphicData uri="http://schemas.openxmlformats.org/drawingml/2006/picture">
+                <pic:pic xmlns:pic="http://schemas.openxmlformats.org/drawingml/2006/picture">
+                  <pic:nvPicPr>
+                    <pic:cNvPr id="1313153308" name=""/>
+                    <pic:cNvPicPr/>
+                  </pic:nvPicPr>
+                  <pic:blipFill>
+                    <a:blip r:embed="rId11"/>
+                    <a:stretch>
+                      <a:fillRect/>
+                    </a:stretch>
+                  </pic:blipFill>
+                  <pic:spPr>
+                    <a:xfrm>
+                      <a:off x="0" y="0"/>
+                      <a:ext cx="5943600" cy="200025"/>
+                    </a:xfrm>
+                    <a:prstGeom prst="rect">
+                      <a:avLst/>
+                    </a:prstGeom>
+                  </pic:spPr>
+                </pic:pic>
+              </a:graphicData>
+            </a:graphic>
+          </wp:inline>
+        </w:drawing>
+      </w:r>
+    </w:p>
+    <w:p>
+      <w:pPr>
+        <w:pStyle w:val="ListParagraph"/>
+        <w:numPr>
+          <w:ilvl w:val="0"/>
+          <w:numId w:val="6"/>
+        </w:numPr>
+      </w:pPr>
+      <w:r>
+        <w:t xml:space="preserve">Type ‘package’ </w:t>
+      </w:r>
+      <w:r>
+        <w:t>for mode</w:t>
+      </w:r>
+    </w:p>
+    <w:p>
+      <w:pPr>
+        <w:pStyle w:val="ListParagraph"/>
+        <w:ind w:left="1080"/>
+      </w:pPr>
+      <w:r>
+        <w:rPr>
+          <w:noProof/>
+        </w:rPr>
+        <w:drawing>
+          <wp:inline distT="0" distB="0" distL="0" distR="0" wp14:anchorId="30777653" wp14:editId="33ED8118">
+            <wp:extent cx="5943600" cy="619125"/>
+            <wp:effectExtent l="0" t="0" r="0" b="9525"/>
+            <wp:docPr id="873811874" name="Picture 1"/>
+            <wp:cNvGraphicFramePr>
+              <a:graphicFrameLocks xmlns:a="http://schemas.openxmlformats.org/drawingml/2006/main" noChangeAspect="1"/>
+            </wp:cNvGraphicFramePr>
+            <a:graphic xmlns:a="http://schemas.openxmlformats.org/drawingml/2006/main">
+              <a:graphicData uri="http://schemas.openxmlformats.org/drawingml/2006/picture">
+                <pic:pic xmlns:pic="http://schemas.openxmlformats.org/drawingml/2006/picture">
+                  <pic:nvPicPr>
+                    <pic:cNvPr id="873811874" name=""/>
+                    <pic:cNvPicPr/>
+                  </pic:nvPicPr>
+                  <pic:blipFill>
+                    <a:blip r:embed="rId18"/>
+                    <a:stretch>
+                      <a:fillRect/>
+                    </a:stretch>
+                  </pic:blipFill>
+                  <pic:spPr>
+                    <a:xfrm>
+                      <a:off x="0" y="0"/>
+                      <a:ext cx="5943600" cy="619125"/>
+                    </a:xfrm>
+                    <a:prstGeom prst="rect">
+                      <a:avLst/>
+                    </a:prstGeom>
+                  </pic:spPr>
+                </pic:pic>
+              </a:graphicData>
+            </a:graphic>
+          </wp:inline>
+        </w:drawing>
+      </w:r>
+    </w:p>
+    <w:p>
+      <w:pPr>
+        <w:pStyle w:val="ListParagraph"/>
+        <w:numPr>
+          <w:ilvl w:val="0"/>
+          <w:numId w:val="6"/>
+        </w:numPr>
+      </w:pPr>
+      <w:r>
+        <w:t xml:space="preserve">Review the </w:t>
+      </w:r>
+      <w:r>
+        <w:t xml:space="preserve">paths and </w:t>
+      </w:r>
+      <w:proofErr w:type="spellStart"/>
+      <w:r>
+        <w:t>TreeMap</w:t>
+      </w:r>
+      <w:proofErr w:type="spellEnd"/>
+      <w:r>
+        <w:t xml:space="preserve"> version. Press enter if correct.</w:t>
+      </w:r>
+      <w:r>
+        <w:t xml:space="preserve"> </w:t>
+      </w:r>
+    </w:p>
+    <w:p>
+      <w:pPr>
+        <w:pStyle w:val="ListParagraph"/>
+        <w:numPr>
+          <w:ilvl w:val="1"/>
+          <w:numId w:val="6"/>
+        </w:numPr>
+      </w:pPr>
+      <w:r>
+        <w:t xml:space="preserve">The ‘attribute </w:t>
+      </w:r>
+      <w:proofErr w:type="spellStart"/>
+      <w:r>
+        <w:t>tifs</w:t>
+      </w:r>
+      <w:proofErr w:type="spellEnd"/>
+      <w:r>
+        <w:t xml:space="preserve"> and metadata folder’ should be the folder where the </w:t>
+      </w:r>
+      <w:proofErr w:type="spellStart"/>
+      <w:r>
+        <w:t>tifs</w:t>
+      </w:r>
+      <w:proofErr w:type="spellEnd"/>
+      <w:r>
+        <w:t xml:space="preserve"> + metadata are stored. </w:t>
+      </w:r>
+      <w:r>
+        <w:t xml:space="preserve">In the script, this is just the </w:t>
+      </w:r>
+      <w:proofErr w:type="spellStart"/>
+      <w:r>
+        <w:t>outputFolder</w:t>
+      </w:r>
+      <w:proofErr w:type="spellEnd"/>
+      <w:r>
+        <w:t>.</w:t>
+      </w:r>
+    </w:p>
+    <w:p>
+      <w:pPr>
+        <w:pStyle w:val="ListParagraph"/>
+        <w:ind w:left="1080"/>
+      </w:pPr>
+      <w:r>
+        <w:rPr>
+          <w:noProof/>
+        </w:rPr>
+        <w:drawing>
+          <wp:inline distT="0" distB="0" distL="0" distR="0" wp14:anchorId="559BABB2" wp14:editId="31FAB099">
+            <wp:extent cx="5943600" cy="1008380"/>
+            <wp:effectExtent l="0" t="0" r="0" b="1270"/>
+            <wp:docPr id="265250235" name="Picture 1" descr="A picture containing graphical user interface&#10;&#10;Description automatically generated"/>
+            <wp:cNvGraphicFramePr>
+              <a:graphicFrameLocks xmlns:a="http://schemas.openxmlformats.org/drawingml/2006/main" noChangeAspect="1"/>
+            </wp:cNvGraphicFramePr>
+            <a:graphic xmlns:a="http://schemas.openxmlformats.org/drawingml/2006/main">
+              <a:graphicData uri="http://schemas.openxmlformats.org/drawingml/2006/picture">
+                <pic:pic xmlns:pic="http://schemas.openxmlformats.org/drawingml/2006/picture">
+                  <pic:nvPicPr>
+                    <pic:cNvPr id="265250235" name="Picture 1" descr="A picture containing graphical user interface&#10;&#10;Description automatically generated"/>
+                    <pic:cNvPicPr/>
+                  </pic:nvPicPr>
+                  <pic:blipFill>
+                    <a:blip r:embed="rId19"/>
+                    <a:stretch>
+                      <a:fillRect/>
+                    </a:stretch>
+                  </pic:blipFill>
+                  <pic:spPr>
+                    <a:xfrm>
+                      <a:off x="0" y="0"/>
+                      <a:ext cx="5943600" cy="1008380"/>
+                    </a:xfrm>
+                    <a:prstGeom prst="rect">
+                      <a:avLst/>
+                    </a:prstGeom>
+                  </pic:spPr>
+                </pic:pic>
+              </a:graphicData>
+            </a:graphic>
+          </wp:inline>
+        </w:drawing>
+      </w:r>
+    </w:p>
+    <w:p>
+      <w:pPr>
+        <w:pStyle w:val="ListParagraph"/>
+        <w:numPr>
+          <w:ilvl w:val="0"/>
+          <w:numId w:val="6"/>
+        </w:numPr>
+      </w:pPr>
+      <w:r>
+        <w:t xml:space="preserve">Wait for processing to finish. A folder, 00_Zipped_Files, will be created </w:t>
+      </w:r>
+      <w:r>
+        <w:t xml:space="preserve">in the </w:t>
+      </w:r>
+      <w:proofErr w:type="spellStart"/>
+      <w:r>
+        <w:t>outputFolder</w:t>
+      </w:r>
+      <w:proofErr w:type="spellEnd"/>
+      <w:r>
+        <w:t xml:space="preserve"> </w:t>
+      </w:r>
+      <w:r>
+        <w:t>with</w:t>
+      </w:r>
+      <w:r>
+        <w:t xml:space="preserve"> all the zipped files.</w:t>
+      </w:r>
+    </w:p>
+    <w:p>
+      <w:pPr>
+        <w:pStyle w:val="ListParagraph"/>
+        <w:ind w:left="1080"/>
+      </w:pPr>
+      <w:r>
+        <w:rPr>
+          <w:noProof/>
+        </w:rPr>
+        <w:drawing>
+          <wp:inline distT="0" distB="0" distL="0" distR="0" wp14:anchorId="303E6D10" wp14:editId="4E7EF3DD">
+            <wp:extent cx="2604211" cy="1044263"/>
+            <wp:effectExtent l="0" t="0" r="5715" b="3810"/>
+            <wp:docPr id="1657984806" name="Picture 1" descr="Graphical user interface, text, application, email&#10;&#10;Description automatically generated"/>
+            <wp:cNvGraphicFramePr>
+              <a:graphicFrameLocks xmlns:a="http://schemas.openxmlformats.org/drawingml/2006/main" noChangeAspect="1"/>
+            </wp:cNvGraphicFramePr>
+            <a:graphic xmlns:a="http://schemas.openxmlformats.org/drawingml/2006/main">
+              <a:graphicData uri="http://schemas.openxmlformats.org/drawingml/2006/picture">
+                <pic:pic xmlns:pic="http://schemas.openxmlformats.org/drawingml/2006/picture">
+                  <pic:nvPicPr>
+                    <pic:cNvPr id="1657984806" name="Picture 1" descr="Graphical user interface, text, application, email&#10;&#10;Description automatically generated"/>
+                    <pic:cNvPicPr/>
+                  </pic:nvPicPr>
+                  <pic:blipFill>
+                    <a:blip r:embed="rId20"/>
+                    <a:stretch>
+                      <a:fillRect/>
+                    </a:stretch>
+                  </pic:blipFill>
+                  <pic:spPr>
+                    <a:xfrm>
+                      <a:off x="0" y="0"/>
+                      <a:ext cx="2613800" cy="1048108"/>
+                    </a:xfrm>
+                    <a:prstGeom prst="rect">
+                      <a:avLst/>
+                    </a:prstGeom>
+                  </pic:spPr>
+                </pic:pic>
+              </a:graphicData>
+            </a:graphic>
+          </wp:inline>
+        </w:drawing>
+      </w:r>
+    </w:p>
+    <w:p>
+      <w:pPr>
+        <w:rPr>
+          <w:b/>
+          <w:bCs/>
+          <w:sz w:val="20"/>
+          <w:szCs w:val="20"/>
+        </w:rPr>
+      </w:pPr>
+    </w:p>
+    <w:p>
+      <w:pPr>
+        <w:rPr>
+          <w:b/>
+          <w:bCs/>
+          <w:sz w:val="24"/>
+          <w:szCs w:val="24"/>
+        </w:rPr>
+      </w:pPr>
+      <w:r>
+        <w:rPr>
+          <w:b/>
+          <w:bCs/>
+          <w:sz w:val="24"/>
+          <w:szCs w:val="24"/>
+        </w:rPr>
+        <w:t>Metadata Regeneration</w:t>
+      </w:r>
+    </w:p>
+    <w:p>
+      <w:pPr>
+        <w:spacing w:after="0"/>
+        <w:rPr>
+          <w:b/>
+          <w:bCs/>
+        </w:rPr>
+      </w:pPr>
+      <w:r>
+        <w:t xml:space="preserve">When processing with the ‘images’ mode of the script, metadata for each attribute gets generated alongside the images. However, it’s common to make a mistake when creating the metadata templates or to want to change something about the images’ metadata after the images have been created. Instead of reprocessing the imagery </w:t>
+      </w:r>
+      <w:r>
+        <w:rPr>
+          <w:b/>
+          <w:bCs/>
+        </w:rPr>
+        <w:t>and</w:t>
+      </w:r>
+      <w:r>
+        <w:t xml:space="preserve"> metadata, we can use a mode integrated in the script that will only regenerate the metadata. </w:t>
+      </w:r>
+      <w:r>
+        <w:rPr>
+          <w:b/>
+          <w:bCs/>
+        </w:rPr>
+        <w:t xml:space="preserve">NOTE: The </w:t>
+      </w:r>
+      <w:proofErr w:type="spellStart"/>
+      <w:r>
+        <w:rPr>
+          <w:b/>
+          <w:bCs/>
+        </w:rPr>
+        <w:t>tif</w:t>
+      </w:r>
+      <w:proofErr w:type="spellEnd"/>
+      <w:r>
+        <w:rPr>
+          <w:b/>
+          <w:bCs/>
+        </w:rPr>
+        <w:t xml:space="preserve"> for each attribute you want to generate metadata for MUST already exist in the directory assigned to the ‘</w:t>
+      </w:r>
+      <w:proofErr w:type="spellStart"/>
+      <w:r>
+        <w:rPr>
+          <w:b/>
+          <w:bCs/>
+        </w:rPr>
+        <w:t>outputFolder</w:t>
+      </w:r>
+      <w:proofErr w:type="spellEnd"/>
+      <w:r>
+        <w:rPr>
+          <w:b/>
+          <w:bCs/>
+        </w:rPr>
+        <w:t>’ variable.</w:t>
+      </w:r>
+      <w:r>
+        <w:rPr>
+          <w:b/>
+          <w:bCs/>
+        </w:rPr>
+        <w:t xml:space="preserve"> Also, your metadata template files must already exist and be in the correct directory (see Metadata Templates section of this document)</w:t>
+      </w:r>
+    </w:p>
+    <w:p>
+      <w:pPr>
+        <w:spacing w:after="0"/>
+      </w:pPr>
+    </w:p>
+    <w:p>
+      <w:pPr>
+        <w:pStyle w:val="ListParagraph"/>
+        <w:numPr>
+          <w:ilvl w:val="0"/>
+          <w:numId w:val="7"/>
+        </w:numPr>
+      </w:pPr>
+      <w:r>
+        <w:t>Open whatever you use to run python and activate the environment containing the appropriate packages. I use Anaconda.</w:t>
+      </w:r>
+    </w:p>
+    <w:p>
+      <w:pPr>
+        <w:pStyle w:val="ListParagraph"/>
+        <w:ind w:left="1080"/>
+      </w:pPr>
+      <w:r>
+        <w:rPr>
+          <w:noProof/>
+        </w:rPr>
+        <w:drawing>
+          <wp:inline distT="0" distB="0" distL="0" distR="0" wp14:anchorId="647207FC" wp14:editId="05A92E02">
+            <wp:extent cx="2889504" cy="726736"/>
+            <wp:effectExtent l="0" t="0" r="6350" b="0"/>
+            <wp:docPr id="1783321624" name="Picture 1" descr="Text&#10;&#10;Description automatically generated with medium confidence"/>
+            <wp:cNvGraphicFramePr>
+              <a:graphicFrameLocks xmlns:a="http://schemas.openxmlformats.org/drawingml/2006/main" noChangeAspect="1"/>
+            </wp:cNvGraphicFramePr>
+            <a:graphic xmlns:a="http://schemas.openxmlformats.org/drawingml/2006/main">
+              <a:graphicData uri="http://schemas.openxmlformats.org/drawingml/2006/picture">
+                <pic:pic xmlns:pic="http://schemas.openxmlformats.org/drawingml/2006/picture">
+                  <pic:nvPicPr>
+                    <pic:cNvPr id="1034558880" name="Picture 1" descr="Text&#10;&#10;Description automatically generated with medium confidence"/>
+                    <pic:cNvPicPr/>
+                  </pic:nvPicPr>
+                  <pic:blipFill>
+                    <a:blip r:embed="rId10"/>
+                    <a:stretch>
+                      <a:fillRect/>
+                    </a:stretch>
+                  </pic:blipFill>
+                  <pic:spPr>
+                    <a:xfrm>
+                      <a:off x="0" y="0"/>
+                      <a:ext cx="2899066" cy="729141"/>
+                    </a:xfrm>
+                    <a:prstGeom prst="rect">
+                      <a:avLst/>
+                    </a:prstGeom>
+                  </pic:spPr>
+                </pic:pic>
+              </a:graphicData>
+            </a:graphic>
+          </wp:inline>
+        </w:drawing>
+      </w:r>
+    </w:p>
+    <w:p>
+      <w:pPr>
+        <w:pStyle w:val="ListParagraph"/>
+        <w:numPr>
+          <w:ilvl w:val="0"/>
+          <w:numId w:val="7"/>
+        </w:numPr>
+      </w:pPr>
+      <w:r>
+        <w:t xml:space="preserve">Run </w:t>
+      </w:r>
+      <w:r>
+        <w:rPr>
+          <w:i/>
+          <w:iCs/>
+        </w:rPr>
+        <w:t>separate_attributes_to_tif.py</w:t>
+      </w:r>
+    </w:p>
+    <w:p>
+      <w:pPr>
+        <w:pStyle w:val="ListParagraph"/>
+        <w:ind w:left="1080"/>
+      </w:pPr>
+      <w:r>
+        <w:rPr>
+          <w:noProof/>
+        </w:rPr>
+        <w:drawing>
+          <wp:inline distT="0" distB="0" distL="0" distR="0" wp14:anchorId="4656C5F0" wp14:editId="09F45F68">
+            <wp:extent cx="5943600" cy="200025"/>
+            <wp:effectExtent l="0" t="0" r="0" b="9525"/>
+            <wp:docPr id="1696798043" name="Picture 1"/>
+            <wp:cNvGraphicFramePr>
+              <a:graphicFrameLocks xmlns:a="http://schemas.openxmlformats.org/drawingml/2006/main" noChangeAspect="1"/>
+            </wp:cNvGraphicFramePr>
+            <a:graphic xmlns:a="http://schemas.openxmlformats.org/drawingml/2006/main">
+              <a:graphicData uri="http://schemas.openxmlformats.org/drawingml/2006/picture">
+                <pic:pic xmlns:pic="http://schemas.openxmlformats.org/drawingml/2006/picture">
+                  <pic:nvPicPr>
+                    <pic:cNvPr id="1313153308" name=""/>
+                    <pic:cNvPicPr/>
+                  </pic:nvPicPr>
+                  <pic:blipFill>
+                    <a:blip r:embed="rId11"/>
+                    <a:stretch>
+                      <a:fillRect/>
+                    </a:stretch>
+                  </pic:blipFill>
+                  <pic:spPr>
+                    <a:xfrm>
+                      <a:off x="0" y="0"/>
+                      <a:ext cx="5943600" cy="200025"/>
+                    </a:xfrm>
+                    <a:prstGeom prst="rect">
+                      <a:avLst/>
+                    </a:prstGeom>
+                  </pic:spPr>
+                </pic:pic>
+              </a:graphicData>
+            </a:graphic>
+          </wp:inline>
+        </w:drawing>
+      </w:r>
+    </w:p>
+    <w:p>
+      <w:pPr>
+        <w:pStyle w:val="ListParagraph"/>
+        <w:numPr>
+          <w:ilvl w:val="0"/>
+          <w:numId w:val="7"/>
+        </w:numPr>
+      </w:pPr>
+      <w:r>
+        <w:t>Review use considerations and type ‘meta’ for the mode (do not include quotes)</w:t>
+      </w:r>
+    </w:p>
+    <w:p>
+      <w:pPr>
+        <w:pStyle w:val="ListParagraph"/>
+        <w:ind w:left="1080"/>
+      </w:pPr>
+      <w:r>
+        <w:rPr>
+          <w:noProof/>
+        </w:rPr>
+        <w:drawing>
+          <wp:inline distT="0" distB="0" distL="0" distR="0" wp14:anchorId="6D93AC06" wp14:editId="21F9D39E">
             <wp:extent cx="5943600" cy="2225040"/>
             <wp:effectExtent l="0" t="0" r="0" b="3810"/>
-            <wp:docPr id="951436493" name="Picture 1" descr="A picture containing graphical user interface&#10;&#10;Description automatically generated"/>
+            <wp:docPr id="1696565263" name="Picture 1" descr="A picture containing graphical user interface&#10;&#10;Description automatically generated"/>
             <wp:cNvGraphicFramePr>
               <a:graphicFrameLocks xmlns:a="http://schemas.openxmlformats.org/drawingml/2006/main" noChangeAspect="1"/>
             </wp:cNvGraphicFramePr>
@@ -2082,7 +3734,7 @@
                     <pic:cNvPicPr/>
                   </pic:nvPicPr>
                   <pic:blipFill>
-                    <a:blip r:embed="rId13"/>
+                    <a:blip r:embed="rId21"/>
                     <a:stretch>
                       <a:fillRect/>
                     </a:stretch>
@@ -2108,977 +3760,11 @@
         <w:pStyle w:val="ListParagraph"/>
         <w:numPr>
           <w:ilvl w:val="0"/>
-          <w:numId w:val="3"/>
-        </w:numPr>
-      </w:pPr>
-      <w:r>
-        <w:t xml:space="preserve">Type ‘all’ for image mode if you want to process </w:t>
-      </w:r>
-      <w:r>
-        <w:t>all</w:t>
-      </w:r>
-      <w:r>
-        <w:t xml:space="preserve"> the </w:t>
-      </w:r>
-      <w:r>
-        <w:t>attributes OR</w:t>
-      </w:r>
-      <w:r>
-        <w:t xml:space="preserve"> type the name of the specific attribute you want to process.</w:t>
-      </w:r>
-    </w:p>
-    <w:p>
-      <w:pPr>
-        <w:pStyle w:val="ListParagraph"/>
-        <w:numPr>
-          <w:ilvl w:val="1"/>
-          <w:numId w:val="3"/>
-        </w:numPr>
-      </w:pPr>
-      <w:r>
-        <w:t xml:space="preserve">‘all’ will </w:t>
-      </w:r>
-      <w:r>
-        <w:t xml:space="preserve">skip </w:t>
-      </w:r>
-      <w:r>
-        <w:t>existing attribute tifs in the output folder</w:t>
-      </w:r>
-    </w:p>
-    <w:p>
-      <w:pPr>
-        <w:ind w:left="1080"/>
-      </w:pPr>
-      <w:r>
-        <w:rPr>
-          <w:noProof/>
-        </w:rPr>
-        <w:lastRenderedPageBreak/>
-        <w:drawing>
-          <wp:inline distT="0" distB="0" distL="0" distR="0" wp14:anchorId="4601647A" wp14:editId="7E1A1B43">
-            <wp:extent cx="5943600" cy="828040"/>
-            <wp:effectExtent l="0" t="0" r="0" b="0"/>
-            <wp:docPr id="2067010899" name="Picture 1" descr="A screenshot of a computer&#10;&#10;Description automatically generated with low confidence"/>
-            <wp:cNvGraphicFramePr>
-              <a:graphicFrameLocks xmlns:a="http://schemas.openxmlformats.org/drawingml/2006/main" noChangeAspect="1"/>
-            </wp:cNvGraphicFramePr>
-            <a:graphic xmlns:a="http://schemas.openxmlformats.org/drawingml/2006/main">
-              <a:graphicData uri="http://schemas.openxmlformats.org/drawingml/2006/picture">
-                <pic:pic xmlns:pic="http://schemas.openxmlformats.org/drawingml/2006/picture">
-                  <pic:nvPicPr>
-                    <pic:cNvPr id="2067010899" name="Picture 1" descr="A screenshot of a computer&#10;&#10;Description automatically generated with low confidence"/>
-                    <pic:cNvPicPr/>
-                  </pic:nvPicPr>
-                  <pic:blipFill>
-                    <a:blip r:embed="rId14"/>
-                    <a:stretch>
-                      <a:fillRect/>
-                    </a:stretch>
-                  </pic:blipFill>
-                  <pic:spPr>
-                    <a:xfrm>
-                      <a:off x="0" y="0"/>
-                      <a:ext cx="5943600" cy="828040"/>
-                    </a:xfrm>
-                    <a:prstGeom prst="rect">
-                      <a:avLst/>
-                    </a:prstGeom>
-                  </pic:spPr>
-                </pic:pic>
-              </a:graphicData>
-            </a:graphic>
-          </wp:inline>
-        </w:drawing>
-      </w:r>
-    </w:p>
-    <w:p>
-      <w:pPr>
-        <w:pStyle w:val="ListParagraph"/>
-        <w:numPr>
-          <w:ilvl w:val="0"/>
-          <w:numId w:val="3"/>
-        </w:numPr>
-      </w:pPr>
-      <w:r>
-        <w:t xml:space="preserve">Review the </w:t>
-      </w:r>
-      <w:r>
-        <w:t>paths, chunk</w:t>
-      </w:r>
-      <w:r>
-        <w:t xml:space="preserve"> </w:t>
-      </w:r>
-      <w:r>
-        <w:t xml:space="preserve">size, and TreeMap version and press ‘enter’ if they are correct. Otherwise, </w:t>
-      </w:r>
-      <w:r>
-        <w:t xml:space="preserve">press q to quit and review </w:t>
-      </w:r>
-      <w:r>
-        <w:t xml:space="preserve">the Essential </w:t>
-      </w:r>
-      <w:r>
-        <w:t xml:space="preserve">Parameters </w:t>
-      </w:r>
-      <w:r>
-        <w:t xml:space="preserve">section of this script. Please note that the TreeMap version is derived automatically from the </w:t>
-      </w:r>
-      <w:r>
-        <w:t>main</w:t>
-      </w:r>
-      <w:r>
-        <w:t xml:space="preserve"> dataset</w:t>
-      </w:r>
-      <w:r>
-        <w:t>’s filename</w:t>
-      </w:r>
-      <w:r>
-        <w:t>.</w:t>
-      </w:r>
-    </w:p>
-    <w:p>
-      <w:pPr>
-        <w:pStyle w:val="ListParagraph"/>
-        <w:ind w:left="1080"/>
-      </w:pPr>
-      <w:r>
-        <w:rPr>
-          <w:noProof/>
-        </w:rPr>
-        <w:drawing>
-          <wp:inline distT="0" distB="0" distL="0" distR="0" wp14:anchorId="3BC33F5A" wp14:editId="1EB20FC2">
-            <wp:extent cx="5943600" cy="1548130"/>
-            <wp:effectExtent l="0" t="0" r="0" b="0"/>
-            <wp:docPr id="130502627" name="Picture 1" descr="A picture containing text&#10;&#10;Description automatically generated"/>
-            <wp:cNvGraphicFramePr>
-              <a:graphicFrameLocks xmlns:a="http://schemas.openxmlformats.org/drawingml/2006/main" noChangeAspect="1"/>
-            </wp:cNvGraphicFramePr>
-            <a:graphic xmlns:a="http://schemas.openxmlformats.org/drawingml/2006/main">
-              <a:graphicData uri="http://schemas.openxmlformats.org/drawingml/2006/picture">
-                <pic:pic xmlns:pic="http://schemas.openxmlformats.org/drawingml/2006/picture">
-                  <pic:nvPicPr>
-                    <pic:cNvPr id="130502627" name="Picture 1" descr="A picture containing text&#10;&#10;Description automatically generated"/>
-                    <pic:cNvPicPr/>
-                  </pic:nvPicPr>
-                  <pic:blipFill>
-                    <a:blip r:embed="rId15"/>
-                    <a:stretch>
-                      <a:fillRect/>
-                    </a:stretch>
-                  </pic:blipFill>
-                  <pic:spPr>
-                    <a:xfrm>
-                      <a:off x="0" y="0"/>
-                      <a:ext cx="5943600" cy="1548130"/>
-                    </a:xfrm>
-                    <a:prstGeom prst="rect">
-                      <a:avLst/>
-                    </a:prstGeom>
-                  </pic:spPr>
-                </pic:pic>
-              </a:graphicData>
-            </a:graphic>
-          </wp:inline>
-        </w:drawing>
-      </w:r>
-    </w:p>
-    <w:p>
-      <w:pPr>
-        <w:pStyle w:val="ListParagraph"/>
-        <w:numPr>
-          <w:ilvl w:val="0"/>
-          <w:numId w:val="3"/>
-        </w:numPr>
-      </w:pPr>
-      <w:r>
-        <w:t xml:space="preserve">Wait for </w:t>
-      </w:r>
-      <w:r>
-        <w:t>your attribute(s) to process!</w:t>
-      </w:r>
-    </w:p>
-    <w:p/>
-    <w:p>
-      <w:pPr>
-        <w:rPr>
-          <w:b/>
-          <w:bCs/>
-          <w:sz w:val="24"/>
-          <w:szCs w:val="24"/>
-        </w:rPr>
-      </w:pPr>
-      <w:r>
-        <w:rPr>
-          <w:b/>
-          <w:bCs/>
-          <w:sz w:val="24"/>
-          <w:szCs w:val="24"/>
-        </w:rPr>
-        <w:t>Symbology Files</w:t>
-      </w:r>
-    </w:p>
-    <w:p>
-      <w:r>
-        <w:t xml:space="preserve">We created symbology files for </w:t>
-      </w:r>
-      <w:r>
-        <w:t xml:space="preserve">continuous (NOT thematic or ordinal) attributes of </w:t>
-      </w:r>
-      <w:r>
-        <w:t>TreeMap 2016 so users c</w:t>
-      </w:r>
-      <w:r>
-        <w:t>ould synchronize the visualization with the TreeMap viewer</w:t>
-      </w:r>
-      <w:r>
-        <w:t xml:space="preserve"> in ArcGIS Pro and QGIS</w:t>
-      </w:r>
-      <w:r>
-        <w:t>.</w:t>
-      </w:r>
-      <w:r>
-        <w:t xml:space="preserve"> These </w:t>
-      </w:r>
-      <w:r>
-        <w:t>must</w:t>
-      </w:r>
-      <w:r>
-        <w:t xml:space="preserve"> be manually created</w:t>
-      </w:r>
-      <w:r>
-        <w:t xml:space="preserve"> before the ‘</w:t>
-      </w:r>
-      <w:r>
-        <w:t>P</w:t>
-      </w:r>
-      <w:r>
-        <w:t>ackaging’ step.</w:t>
-      </w:r>
-      <w:r>
-        <w:t xml:space="preserve"> Each year’s layer files must be stored in</w:t>
-      </w:r>
-      <w:r>
-        <w:t xml:space="preserve"> their own folder, named after the year, in</w:t>
-      </w:r>
-      <w:r>
-        <w:t xml:space="preserve"> the symbology_files folder.</w:t>
-      </w:r>
-      <w:r>
-        <w:t xml:space="preserve"> </w:t>
-      </w:r>
-      <w:r>
-        <w:t xml:space="preserve">(e.g., </w:t>
-      </w:r>
-      <w:r>
-        <w:t>C:\Users\NicholasStorey\gtac-treemap\data_portal_scripts\symbology_files</w:t>
-      </w:r>
-      <w:r>
-        <w:t>\</w:t>
-      </w:r>
-      <w:r>
-        <w:t>2016)</w:t>
-      </w:r>
-    </w:p>
-    <w:p>
-      <w:r>
-        <w:rPr>
-          <w:noProof/>
-        </w:rPr>
-        <w:drawing>
-          <wp:inline distT="0" distB="0" distL="0" distR="0" wp14:anchorId="734B242B" wp14:editId="6BFDDDB1">
-            <wp:extent cx="2662733" cy="1984848"/>
-            <wp:effectExtent l="0" t="0" r="4445" b="0"/>
-            <wp:docPr id="1503160524" name="Picture 1" descr="Table&#10;&#10;Description automatically generated"/>
-            <wp:cNvGraphicFramePr>
-              <a:graphicFrameLocks xmlns:a="http://schemas.openxmlformats.org/drawingml/2006/main" noChangeAspect="1"/>
-            </wp:cNvGraphicFramePr>
-            <a:graphic xmlns:a="http://schemas.openxmlformats.org/drawingml/2006/main">
-              <a:graphicData uri="http://schemas.openxmlformats.org/drawingml/2006/picture">
-                <pic:pic xmlns:pic="http://schemas.openxmlformats.org/drawingml/2006/picture">
-                  <pic:nvPicPr>
-                    <pic:cNvPr id="1503160524" name="Picture 1" descr="Table&#10;&#10;Description automatically generated"/>
-                    <pic:cNvPicPr/>
-                  </pic:nvPicPr>
-                  <pic:blipFill>
-                    <a:blip r:embed="rId16"/>
-                    <a:stretch>
-                      <a:fillRect/>
-                    </a:stretch>
-                  </pic:blipFill>
-                  <pic:spPr>
-                    <a:xfrm>
-                      <a:off x="0" y="0"/>
-                      <a:ext cx="2665453" cy="1986875"/>
-                    </a:xfrm>
-                    <a:prstGeom prst="rect">
-                      <a:avLst/>
-                    </a:prstGeom>
-                  </pic:spPr>
-                </pic:pic>
-              </a:graphicData>
-            </a:graphic>
-          </wp:inline>
-        </w:drawing>
-      </w:r>
-    </w:p>
-    <w:p>
-      <w:r>
-        <w:t>Steps:</w:t>
-      </w:r>
-    </w:p>
-    <w:p>
-      <w:pPr>
-        <w:pStyle w:val="ListParagraph"/>
-        <w:numPr>
-          <w:ilvl w:val="0"/>
-          <w:numId w:val="4"/>
-        </w:numPr>
-      </w:pPr>
-      <w:r>
-        <w:t>Add all the attribute tifs to ArcGIS Pro</w:t>
-      </w:r>
-      <w:r>
-        <w:t>.</w:t>
-      </w:r>
-    </w:p>
-    <w:p>
-      <w:pPr>
-        <w:pStyle w:val="ListParagraph"/>
-        <w:numPr>
-          <w:ilvl w:val="0"/>
-          <w:numId w:val="4"/>
-        </w:numPr>
-      </w:pPr>
-      <w:r>
-        <w:t>Design their symbology.</w:t>
-      </w:r>
-    </w:p>
-    <w:p>
-      <w:pPr>
-        <w:pStyle w:val="ListParagraph"/>
-        <w:numPr>
-          <w:ilvl w:val="0"/>
-          <w:numId w:val="4"/>
-        </w:numPr>
-      </w:pPr>
-      <w:r>
-        <w:t xml:space="preserve">Export </w:t>
-      </w:r>
-      <w:r>
-        <w:t>each</w:t>
-      </w:r>
-      <w:r>
-        <w:t xml:space="preserve"> layer as</w:t>
-      </w:r>
-      <w:r>
-        <w:t xml:space="preserve"> a</w:t>
-      </w:r>
-      <w:r>
-        <w:t xml:space="preserve"> layer file.</w:t>
-      </w:r>
-    </w:p>
-    <w:p>
-      <w:pPr>
-        <w:pStyle w:val="ListParagraph"/>
-        <w:numPr>
-          <w:ilvl w:val="0"/>
-          <w:numId w:val="4"/>
-        </w:numPr>
-      </w:pPr>
-      <w:r>
-        <w:lastRenderedPageBreak/>
-        <w:t>S</w:t>
-      </w:r>
-      <w:r>
-        <w:t xml:space="preserve">ave each one to </w:t>
-      </w:r>
-      <w:r>
-        <w:t xml:space="preserve">the folder of its respective year (e.g., </w:t>
-      </w:r>
-      <w:r>
-        <w:t>C:\Users\NicholasStorey\gtac-treemap\data_portal_scripts\symbology_files\20</w:t>
-      </w:r>
-      <w:r>
-        <w:t>20)</w:t>
-      </w:r>
-    </w:p>
-    <w:p>
-      <w:pPr>
-        <w:pStyle w:val="ListParagraph"/>
-        <w:numPr>
-          <w:ilvl w:val="1"/>
-          <w:numId w:val="4"/>
-        </w:numPr>
-      </w:pPr>
-      <w:r>
-        <w:t>Create the year folder if needed</w:t>
-      </w:r>
-    </w:p>
-    <w:p>
-      <w:pPr>
-        <w:pStyle w:val="ListParagraph"/>
-        <w:numPr>
-          <w:ilvl w:val="0"/>
-          <w:numId w:val="4"/>
-        </w:numPr>
-      </w:pPr>
-      <w:r>
-        <w:t>Repeat in QGIS with qml exports</w:t>
-      </w:r>
-    </w:p>
-    <w:p>
-      <w:pPr>
-        <w:pStyle w:val="ListParagraph"/>
-        <w:ind w:left="1080"/>
-      </w:pPr>
-    </w:p>
-    <w:p/>
-    <w:p>
-      <w:pPr>
-        <w:rPr>
-          <w:b/>
-          <w:bCs/>
-          <w:sz w:val="24"/>
-          <w:szCs w:val="24"/>
-        </w:rPr>
-      </w:pPr>
-      <w:r>
-        <w:rPr>
-          <w:b/>
-          <w:bCs/>
-          <w:sz w:val="24"/>
-          <w:szCs w:val="24"/>
-        </w:rPr>
-        <w:t>Packaging</w:t>
-      </w:r>
-    </w:p>
-    <w:p>
-      <w:r>
-        <w:t>Once the attribute tifs</w:t>
-      </w:r>
-      <w:r>
-        <w:t xml:space="preserve"> and metadata have been generated, and you’ve designed the symbology files for each attribute</w:t>
-      </w:r>
-      <w:r>
-        <w:t xml:space="preserve">, you can run the packaging portion of the script to zip all the </w:t>
-      </w:r>
-      <w:r>
-        <w:t xml:space="preserve">files together. The script generates a readme with explanations </w:t>
-      </w:r>
-      <w:r>
-        <w:t>of</w:t>
-      </w:r>
-      <w:r>
-        <w:t xml:space="preserve"> each of the files included in the zip.</w:t>
-      </w:r>
-    </w:p>
-    <w:p>
-      <w:r>
-        <w:rPr>
-          <w:noProof/>
-        </w:rPr>
-        <w:drawing>
-          <wp:inline distT="0" distB="0" distL="0" distR="0" wp14:anchorId="09FCD207" wp14:editId="106AA297">
-            <wp:extent cx="2538374" cy="1351735"/>
-            <wp:effectExtent l="0" t="0" r="0" b="1270"/>
-            <wp:docPr id="1932542166" name="Picture 1" descr="Text&#10;&#10;Description automatically generated with medium confidence"/>
-            <wp:cNvGraphicFramePr>
-              <a:graphicFrameLocks xmlns:a="http://schemas.openxmlformats.org/drawingml/2006/main" noChangeAspect="1"/>
-            </wp:cNvGraphicFramePr>
-            <a:graphic xmlns:a="http://schemas.openxmlformats.org/drawingml/2006/main">
-              <a:graphicData uri="http://schemas.openxmlformats.org/drawingml/2006/picture">
-                <pic:pic xmlns:pic="http://schemas.openxmlformats.org/drawingml/2006/picture">
-                  <pic:nvPicPr>
-                    <pic:cNvPr id="1932542166" name="Picture 1" descr="Text&#10;&#10;Description automatically generated with medium confidence"/>
-                    <pic:cNvPicPr/>
-                  </pic:nvPicPr>
-                  <pic:blipFill>
-                    <a:blip r:embed="rId17"/>
-                    <a:stretch>
-                      <a:fillRect/>
-                    </a:stretch>
-                  </pic:blipFill>
-                  <pic:spPr>
-                    <a:xfrm>
-                      <a:off x="0" y="0"/>
-                      <a:ext cx="2546833" cy="1356240"/>
-                    </a:xfrm>
-                    <a:prstGeom prst="rect">
-                      <a:avLst/>
-                    </a:prstGeom>
-                  </pic:spPr>
-                </pic:pic>
-              </a:graphicData>
-            </a:graphic>
-          </wp:inline>
-        </w:drawing>
-      </w:r>
-      <w:r>
-        <w:rPr>
-          <w:noProof/>
-        </w:rPr>
-        <w:t xml:space="preserve"> </w:t>
-      </w:r>
-      <w:r>
-        <w:rPr>
-          <w:noProof/>
-        </w:rPr>
-        <w:drawing>
-          <wp:inline distT="0" distB="0" distL="0" distR="0" wp14:anchorId="238422F9" wp14:editId="1CFE2F81">
-            <wp:extent cx="2948026" cy="1328400"/>
-            <wp:effectExtent l="0" t="0" r="5080" b="5715"/>
-            <wp:docPr id="1226169781" name="Picture 1" descr="Graphical user interface, text&#10;&#10;Description automatically generated"/>
-            <wp:cNvGraphicFramePr>
-              <a:graphicFrameLocks xmlns:a="http://schemas.openxmlformats.org/drawingml/2006/main" noChangeAspect="1"/>
-            </wp:cNvGraphicFramePr>
-            <a:graphic xmlns:a="http://schemas.openxmlformats.org/drawingml/2006/main">
-              <a:graphicData uri="http://schemas.openxmlformats.org/drawingml/2006/picture">
-                <pic:pic xmlns:pic="http://schemas.openxmlformats.org/drawingml/2006/picture">
-                  <pic:nvPicPr>
-                    <pic:cNvPr id="1226169781" name="Picture 1" descr="Graphical user interface, text&#10;&#10;Description automatically generated"/>
-                    <pic:cNvPicPr/>
-                  </pic:nvPicPr>
-                  <pic:blipFill>
-                    <a:blip r:embed="rId18"/>
-                    <a:stretch>
-                      <a:fillRect/>
-                    </a:stretch>
-                  </pic:blipFill>
-                  <pic:spPr>
-                    <a:xfrm>
-                      <a:off x="0" y="0"/>
-                      <a:ext cx="2966201" cy="1336590"/>
-                    </a:xfrm>
-                    <a:prstGeom prst="rect">
-                      <a:avLst/>
-                    </a:prstGeom>
-                  </pic:spPr>
-                </pic:pic>
-              </a:graphicData>
-            </a:graphic>
-          </wp:inline>
-        </w:drawing>
-      </w:r>
-    </w:p>
-    <w:p>
-      <w:r>
-        <w:t>Steps</w:t>
-      </w:r>
-      <w:r>
-        <w:t>:</w:t>
-      </w:r>
-    </w:p>
-    <w:p>
-      <w:pPr>
-        <w:pStyle w:val="ListParagraph"/>
-        <w:numPr>
-          <w:ilvl w:val="0"/>
-          <w:numId w:val="6"/>
-        </w:numPr>
-      </w:pPr>
-      <w:r>
-        <w:t>Open whatever you use to run python and activate the environment containing the appropriate packages. I use Anaconda.</w:t>
-      </w:r>
-    </w:p>
-    <w:p>
-      <w:pPr>
-        <w:pStyle w:val="ListParagraph"/>
-        <w:ind w:left="1080"/>
-      </w:pPr>
-      <w:r>
-        <w:rPr>
-          <w:noProof/>
-        </w:rPr>
-        <w:drawing>
-          <wp:inline distT="0" distB="0" distL="0" distR="0" wp14:anchorId="55884A11" wp14:editId="688E5A99">
-            <wp:extent cx="2889504" cy="726736"/>
-            <wp:effectExtent l="0" t="0" r="6350" b="0"/>
-            <wp:docPr id="180496925" name="Picture 180496925" descr="Text&#10;&#10;Description automatically generated with medium confidence"/>
-            <wp:cNvGraphicFramePr>
-              <a:graphicFrameLocks xmlns:a="http://schemas.openxmlformats.org/drawingml/2006/main" noChangeAspect="1"/>
-            </wp:cNvGraphicFramePr>
-            <a:graphic xmlns:a="http://schemas.openxmlformats.org/drawingml/2006/main">
-              <a:graphicData uri="http://schemas.openxmlformats.org/drawingml/2006/picture">
-                <pic:pic xmlns:pic="http://schemas.openxmlformats.org/drawingml/2006/picture">
-                  <pic:nvPicPr>
-                    <pic:cNvPr id="1034558880" name="Picture 1" descr="Text&#10;&#10;Description automatically generated with medium confidence"/>
-                    <pic:cNvPicPr/>
-                  </pic:nvPicPr>
-                  <pic:blipFill>
-                    <a:blip r:embed="rId11"/>
-                    <a:stretch>
-                      <a:fillRect/>
-                    </a:stretch>
-                  </pic:blipFill>
-                  <pic:spPr>
-                    <a:xfrm>
-                      <a:off x="0" y="0"/>
-                      <a:ext cx="2899066" cy="729141"/>
-                    </a:xfrm>
-                    <a:prstGeom prst="rect">
-                      <a:avLst/>
-                    </a:prstGeom>
-                  </pic:spPr>
-                </pic:pic>
-              </a:graphicData>
-            </a:graphic>
-          </wp:inline>
-        </w:drawing>
-      </w:r>
-    </w:p>
-    <w:p>
-      <w:pPr>
-        <w:pStyle w:val="ListParagraph"/>
-        <w:numPr>
-          <w:ilvl w:val="0"/>
-          <w:numId w:val="6"/>
-        </w:numPr>
-      </w:pPr>
-      <w:r>
-        <w:t xml:space="preserve">Run </w:t>
-      </w:r>
-      <w:r>
-        <w:rPr>
-          <w:i/>
-          <w:iCs/>
-        </w:rPr>
-        <w:t>separate_attributes_to_tif.py</w:t>
-      </w:r>
-    </w:p>
-    <w:p>
-      <w:pPr>
-        <w:pStyle w:val="ListParagraph"/>
-        <w:ind w:left="1080"/>
-      </w:pPr>
-      <w:r>
-        <w:rPr>
-          <w:noProof/>
-        </w:rPr>
-        <w:drawing>
-          <wp:inline distT="0" distB="0" distL="0" distR="0" wp14:anchorId="699209DB" wp14:editId="2A8D2C44">
-            <wp:extent cx="5943600" cy="200025"/>
-            <wp:effectExtent l="0" t="0" r="0" b="9525"/>
-            <wp:docPr id="1152055313" name="Picture 1152055313"/>
-            <wp:cNvGraphicFramePr>
-              <a:graphicFrameLocks xmlns:a="http://schemas.openxmlformats.org/drawingml/2006/main" noChangeAspect="1"/>
-            </wp:cNvGraphicFramePr>
-            <a:graphic xmlns:a="http://schemas.openxmlformats.org/drawingml/2006/main">
-              <a:graphicData uri="http://schemas.openxmlformats.org/drawingml/2006/picture">
-                <pic:pic xmlns:pic="http://schemas.openxmlformats.org/drawingml/2006/picture">
-                  <pic:nvPicPr>
-                    <pic:cNvPr id="1313153308" name=""/>
-                    <pic:cNvPicPr/>
-                  </pic:nvPicPr>
-                  <pic:blipFill>
-                    <a:blip r:embed="rId12"/>
-                    <a:stretch>
-                      <a:fillRect/>
-                    </a:stretch>
-                  </pic:blipFill>
-                  <pic:spPr>
-                    <a:xfrm>
-                      <a:off x="0" y="0"/>
-                      <a:ext cx="5943600" cy="200025"/>
-                    </a:xfrm>
-                    <a:prstGeom prst="rect">
-                      <a:avLst/>
-                    </a:prstGeom>
-                  </pic:spPr>
-                </pic:pic>
-              </a:graphicData>
-            </a:graphic>
-          </wp:inline>
-        </w:drawing>
-      </w:r>
-    </w:p>
-    <w:p>
-      <w:pPr>
-        <w:pStyle w:val="ListParagraph"/>
-        <w:numPr>
-          <w:ilvl w:val="0"/>
-          <w:numId w:val="6"/>
-        </w:numPr>
-      </w:pPr>
-      <w:r>
-        <w:t xml:space="preserve">Type ‘package’ </w:t>
-      </w:r>
-      <w:r>
-        <w:t>for mode</w:t>
-      </w:r>
-    </w:p>
-    <w:p>
-      <w:pPr>
-        <w:pStyle w:val="ListParagraph"/>
-        <w:ind w:left="1080"/>
-      </w:pPr>
-      <w:r>
-        <w:rPr>
-          <w:noProof/>
-        </w:rPr>
-        <w:drawing>
-          <wp:inline distT="0" distB="0" distL="0" distR="0" wp14:anchorId="30777653" wp14:editId="33ED8118">
-            <wp:extent cx="5943600" cy="619125"/>
-            <wp:effectExtent l="0" t="0" r="0" b="9525"/>
-            <wp:docPr id="873811874" name="Picture 1"/>
-            <wp:cNvGraphicFramePr>
-              <a:graphicFrameLocks xmlns:a="http://schemas.openxmlformats.org/drawingml/2006/main" noChangeAspect="1"/>
-            </wp:cNvGraphicFramePr>
-            <a:graphic xmlns:a="http://schemas.openxmlformats.org/drawingml/2006/main">
-              <a:graphicData uri="http://schemas.openxmlformats.org/drawingml/2006/picture">
-                <pic:pic xmlns:pic="http://schemas.openxmlformats.org/drawingml/2006/picture">
-                  <pic:nvPicPr>
-                    <pic:cNvPr id="873811874" name=""/>
-                    <pic:cNvPicPr/>
-                  </pic:nvPicPr>
-                  <pic:blipFill>
-                    <a:blip r:embed="rId19"/>
-                    <a:stretch>
-                      <a:fillRect/>
-                    </a:stretch>
-                  </pic:blipFill>
-                  <pic:spPr>
-                    <a:xfrm>
-                      <a:off x="0" y="0"/>
-                      <a:ext cx="5943600" cy="619125"/>
-                    </a:xfrm>
-                    <a:prstGeom prst="rect">
-                      <a:avLst/>
-                    </a:prstGeom>
-                  </pic:spPr>
-                </pic:pic>
-              </a:graphicData>
-            </a:graphic>
-          </wp:inline>
-        </w:drawing>
-      </w:r>
-    </w:p>
-    <w:p>
-      <w:pPr>
-        <w:pStyle w:val="ListParagraph"/>
-        <w:numPr>
-          <w:ilvl w:val="0"/>
-          <w:numId w:val="6"/>
-        </w:numPr>
-      </w:pPr>
-      <w:r>
-        <w:t xml:space="preserve">Review the </w:t>
-      </w:r>
-      <w:r>
-        <w:t>paths and TreeMap version. Press enter if correct.</w:t>
-      </w:r>
-      <w:r>
-        <w:t xml:space="preserve"> </w:t>
-      </w:r>
-    </w:p>
-    <w:p>
-      <w:pPr>
-        <w:pStyle w:val="ListParagraph"/>
-        <w:numPr>
-          <w:ilvl w:val="1"/>
-          <w:numId w:val="6"/>
-        </w:numPr>
-      </w:pPr>
-      <w:r>
-        <w:t xml:space="preserve">The ‘attribute tifs and metadata folder’ should be the folder where the tifs + metadata are stored. </w:t>
-      </w:r>
-      <w:r>
-        <w:t>In the script, this is just the outputFolder.</w:t>
-      </w:r>
-    </w:p>
-    <w:p>
-      <w:pPr>
-        <w:pStyle w:val="ListParagraph"/>
-        <w:ind w:left="1080"/>
-      </w:pPr>
-      <w:r>
-        <w:rPr>
-          <w:noProof/>
-        </w:rPr>
-        <w:drawing>
-          <wp:inline distT="0" distB="0" distL="0" distR="0" wp14:anchorId="559BABB2" wp14:editId="31FAB099">
-            <wp:extent cx="5943600" cy="1008380"/>
-            <wp:effectExtent l="0" t="0" r="0" b="1270"/>
-            <wp:docPr id="265250235" name="Picture 1" descr="A picture containing graphical user interface&#10;&#10;Description automatically generated"/>
-            <wp:cNvGraphicFramePr>
-              <a:graphicFrameLocks xmlns:a="http://schemas.openxmlformats.org/drawingml/2006/main" noChangeAspect="1"/>
-            </wp:cNvGraphicFramePr>
-            <a:graphic xmlns:a="http://schemas.openxmlformats.org/drawingml/2006/main">
-              <a:graphicData uri="http://schemas.openxmlformats.org/drawingml/2006/picture">
-                <pic:pic xmlns:pic="http://schemas.openxmlformats.org/drawingml/2006/picture">
-                  <pic:nvPicPr>
-                    <pic:cNvPr id="265250235" name="Picture 1" descr="A picture containing graphical user interface&#10;&#10;Description automatically generated"/>
-                    <pic:cNvPicPr/>
-                  </pic:nvPicPr>
-                  <pic:blipFill>
-                    <a:blip r:embed="rId20"/>
-                    <a:stretch>
-                      <a:fillRect/>
-                    </a:stretch>
-                  </pic:blipFill>
-                  <pic:spPr>
-                    <a:xfrm>
-                      <a:off x="0" y="0"/>
-                      <a:ext cx="5943600" cy="1008380"/>
-                    </a:xfrm>
-                    <a:prstGeom prst="rect">
-                      <a:avLst/>
-                    </a:prstGeom>
-                  </pic:spPr>
-                </pic:pic>
-              </a:graphicData>
-            </a:graphic>
-          </wp:inline>
-        </w:drawing>
-      </w:r>
-    </w:p>
-    <w:p>
-      <w:pPr>
-        <w:pStyle w:val="ListParagraph"/>
-        <w:numPr>
-          <w:ilvl w:val="0"/>
-          <w:numId w:val="6"/>
-        </w:numPr>
-      </w:pPr>
-      <w:r>
-        <w:lastRenderedPageBreak/>
-        <w:t xml:space="preserve">Wait for processing to finish. A folder, 00_Zipped_Files, will be created </w:t>
-      </w:r>
-      <w:r>
-        <w:t xml:space="preserve">in the outputFolder </w:t>
-      </w:r>
-      <w:r>
-        <w:t>with</w:t>
-      </w:r>
-      <w:r>
-        <w:t xml:space="preserve"> all the zipped files.</w:t>
-      </w:r>
-    </w:p>
-    <w:p>
-      <w:pPr>
-        <w:pStyle w:val="ListParagraph"/>
-        <w:ind w:left="1080"/>
-      </w:pPr>
-      <w:r>
-        <w:rPr>
-          <w:noProof/>
-        </w:rPr>
-        <w:drawing>
-          <wp:inline distT="0" distB="0" distL="0" distR="0" wp14:anchorId="303E6D10" wp14:editId="4E7EF3DD">
-            <wp:extent cx="2604211" cy="1044263"/>
-            <wp:effectExtent l="0" t="0" r="5715" b="3810"/>
-            <wp:docPr id="1657984806" name="Picture 1" descr="Graphical user interface, text, application, email&#10;&#10;Description automatically generated"/>
-            <wp:cNvGraphicFramePr>
-              <a:graphicFrameLocks xmlns:a="http://schemas.openxmlformats.org/drawingml/2006/main" noChangeAspect="1"/>
-            </wp:cNvGraphicFramePr>
-            <a:graphic xmlns:a="http://schemas.openxmlformats.org/drawingml/2006/main">
-              <a:graphicData uri="http://schemas.openxmlformats.org/drawingml/2006/picture">
-                <pic:pic xmlns:pic="http://schemas.openxmlformats.org/drawingml/2006/picture">
-                  <pic:nvPicPr>
-                    <pic:cNvPr id="1657984806" name="Picture 1" descr="Graphical user interface, text, application, email&#10;&#10;Description automatically generated"/>
-                    <pic:cNvPicPr/>
-                  </pic:nvPicPr>
-                  <pic:blipFill>
-                    <a:blip r:embed="rId21"/>
-                    <a:stretch>
-                      <a:fillRect/>
-                    </a:stretch>
-                  </pic:blipFill>
-                  <pic:spPr>
-                    <a:xfrm>
-                      <a:off x="0" y="0"/>
-                      <a:ext cx="2613800" cy="1048108"/>
-                    </a:xfrm>
-                    <a:prstGeom prst="rect">
-                      <a:avLst/>
-                    </a:prstGeom>
-                  </pic:spPr>
-                </pic:pic>
-              </a:graphicData>
-            </a:graphic>
-          </wp:inline>
-        </w:drawing>
-      </w:r>
-    </w:p>
-    <w:p>
-      <w:pPr>
-        <w:rPr>
-          <w:b/>
-          <w:bCs/>
-          <w:sz w:val="20"/>
-          <w:szCs w:val="20"/>
-        </w:rPr>
-      </w:pPr>
-    </w:p>
-    <w:p>
-      <w:pPr>
-        <w:rPr>
-          <w:b/>
-          <w:bCs/>
-          <w:sz w:val="24"/>
-          <w:szCs w:val="24"/>
-        </w:rPr>
-      </w:pPr>
-      <w:r>
-        <w:rPr>
-          <w:b/>
-          <w:bCs/>
-          <w:sz w:val="24"/>
-          <w:szCs w:val="24"/>
-        </w:rPr>
-        <w:t>Metadata Regeneration</w:t>
-      </w:r>
-    </w:p>
-    <w:p>
-      <w:pPr>
-        <w:spacing w:after="0"/>
-        <w:rPr>
-          <w:b/>
-          <w:bCs/>
-        </w:rPr>
-      </w:pPr>
-      <w:r>
-        <w:t xml:space="preserve">When processing with the ‘images’ mode of the script, metadata for each attribute gets generated alongside the images. However, it’s common to make a mistake when creating the metadata templates or to want to change something about the images’ metadata after the images have been created. Instead of reprocessing the imagery </w:t>
-      </w:r>
-      <w:r>
-        <w:rPr>
-          <w:b/>
-          <w:bCs/>
-        </w:rPr>
-        <w:t>and</w:t>
-      </w:r>
-      <w:r>
-        <w:t xml:space="preserve"> metadata, we can use a mode integrated in the script that will only regenerate the metadata. </w:t>
-      </w:r>
-      <w:r>
-        <w:rPr>
-          <w:b/>
-          <w:bCs/>
-        </w:rPr>
-        <w:t>NOTE: The tif for each attribute you want to generate metadata for MUST already exist in the directory assigned to the ‘outputFolder’ variable.</w:t>
-      </w:r>
-      <w:r>
-        <w:rPr>
-          <w:b/>
-          <w:bCs/>
-        </w:rPr>
-        <w:t xml:space="preserve"> Also, your metadata template files must already exist and be in the correct directory (see Metadata Templates section of this document)</w:t>
-      </w:r>
-    </w:p>
-    <w:p>
-      <w:pPr>
-        <w:spacing w:after="0"/>
-      </w:pPr>
-    </w:p>
-    <w:p>
-      <w:pPr>
-        <w:pStyle w:val="ListParagraph"/>
-        <w:numPr>
-          <w:ilvl w:val="0"/>
           <w:numId w:val="7"/>
         </w:numPr>
       </w:pPr>
       <w:r>
-        <w:t>Open whatever you use to run python and activate the environment containing the appropriate packages. I use Anaconda.</w:t>
+        <w:t>Specify which metadata you want to generate.</w:t>
       </w:r>
     </w:p>
     <w:p>
@@ -3090,191 +3776,6 @@
         <w:rPr>
           <w:noProof/>
         </w:rPr>
-        <w:drawing>
-          <wp:inline distT="0" distB="0" distL="0" distR="0" wp14:anchorId="647207FC" wp14:editId="05A92E02">
-            <wp:extent cx="2889504" cy="726736"/>
-            <wp:effectExtent l="0" t="0" r="6350" b="0"/>
-            <wp:docPr id="1783321624" name="Picture 1" descr="Text&#10;&#10;Description automatically generated with medium confidence"/>
-            <wp:cNvGraphicFramePr>
-              <a:graphicFrameLocks xmlns:a="http://schemas.openxmlformats.org/drawingml/2006/main" noChangeAspect="1"/>
-            </wp:cNvGraphicFramePr>
-            <a:graphic xmlns:a="http://schemas.openxmlformats.org/drawingml/2006/main">
-              <a:graphicData uri="http://schemas.openxmlformats.org/drawingml/2006/picture">
-                <pic:pic xmlns:pic="http://schemas.openxmlformats.org/drawingml/2006/picture">
-                  <pic:nvPicPr>
-                    <pic:cNvPr id="1034558880" name="Picture 1" descr="Text&#10;&#10;Description automatically generated with medium confidence"/>
-                    <pic:cNvPicPr/>
-                  </pic:nvPicPr>
-                  <pic:blipFill>
-                    <a:blip r:embed="rId11"/>
-                    <a:stretch>
-                      <a:fillRect/>
-                    </a:stretch>
-                  </pic:blipFill>
-                  <pic:spPr>
-                    <a:xfrm>
-                      <a:off x="0" y="0"/>
-                      <a:ext cx="2899066" cy="729141"/>
-                    </a:xfrm>
-                    <a:prstGeom prst="rect">
-                      <a:avLst/>
-                    </a:prstGeom>
-                  </pic:spPr>
-                </pic:pic>
-              </a:graphicData>
-            </a:graphic>
-          </wp:inline>
-        </w:drawing>
-      </w:r>
-    </w:p>
-    <w:p>
-      <w:pPr>
-        <w:pStyle w:val="ListParagraph"/>
-        <w:numPr>
-          <w:ilvl w:val="0"/>
-          <w:numId w:val="7"/>
-        </w:numPr>
-      </w:pPr>
-      <w:r>
-        <w:t xml:space="preserve">Run </w:t>
-      </w:r>
-      <w:r>
-        <w:rPr>
-          <w:i/>
-          <w:iCs/>
-        </w:rPr>
-        <w:t>separate_attributes_to_tif.py</w:t>
-      </w:r>
-    </w:p>
-    <w:p>
-      <w:pPr>
-        <w:pStyle w:val="ListParagraph"/>
-        <w:ind w:left="1080"/>
-      </w:pPr>
-      <w:r>
-        <w:rPr>
-          <w:noProof/>
-        </w:rPr>
-        <w:drawing>
-          <wp:inline distT="0" distB="0" distL="0" distR="0" wp14:anchorId="4656C5F0" wp14:editId="09F45F68">
-            <wp:extent cx="5943600" cy="200025"/>
-            <wp:effectExtent l="0" t="0" r="0" b="9525"/>
-            <wp:docPr id="1696798043" name="Picture 1"/>
-            <wp:cNvGraphicFramePr>
-              <a:graphicFrameLocks xmlns:a="http://schemas.openxmlformats.org/drawingml/2006/main" noChangeAspect="1"/>
-            </wp:cNvGraphicFramePr>
-            <a:graphic xmlns:a="http://schemas.openxmlformats.org/drawingml/2006/main">
-              <a:graphicData uri="http://schemas.openxmlformats.org/drawingml/2006/picture">
-                <pic:pic xmlns:pic="http://schemas.openxmlformats.org/drawingml/2006/picture">
-                  <pic:nvPicPr>
-                    <pic:cNvPr id="1313153308" name=""/>
-                    <pic:cNvPicPr/>
-                  </pic:nvPicPr>
-                  <pic:blipFill>
-                    <a:blip r:embed="rId12"/>
-                    <a:stretch>
-                      <a:fillRect/>
-                    </a:stretch>
-                  </pic:blipFill>
-                  <pic:spPr>
-                    <a:xfrm>
-                      <a:off x="0" y="0"/>
-                      <a:ext cx="5943600" cy="200025"/>
-                    </a:xfrm>
-                    <a:prstGeom prst="rect">
-                      <a:avLst/>
-                    </a:prstGeom>
-                  </pic:spPr>
-                </pic:pic>
-              </a:graphicData>
-            </a:graphic>
-          </wp:inline>
-        </w:drawing>
-      </w:r>
-    </w:p>
-    <w:p>
-      <w:pPr>
-        <w:pStyle w:val="ListParagraph"/>
-        <w:numPr>
-          <w:ilvl w:val="0"/>
-          <w:numId w:val="7"/>
-        </w:numPr>
-      </w:pPr>
-      <w:r>
-        <w:t>Review use considerations and type ‘</w:t>
-      </w:r>
-      <w:r>
-        <w:t>meta</w:t>
-      </w:r>
-      <w:r>
-        <w:t>’ for the mode (do not include quotes)</w:t>
-      </w:r>
-    </w:p>
-    <w:p>
-      <w:pPr>
-        <w:pStyle w:val="ListParagraph"/>
-        <w:ind w:left="1080"/>
-      </w:pPr>
-      <w:r>
-        <w:rPr>
-          <w:noProof/>
-        </w:rPr>
-        <w:drawing>
-          <wp:inline distT="0" distB="0" distL="0" distR="0" wp14:anchorId="6D93AC06" wp14:editId="21F9D39E">
-            <wp:extent cx="5943600" cy="2225040"/>
-            <wp:effectExtent l="0" t="0" r="0" b="3810"/>
-            <wp:docPr id="1696565263" name="Picture 1" descr="A picture containing graphical user interface&#10;&#10;Description automatically generated"/>
-            <wp:cNvGraphicFramePr>
-              <a:graphicFrameLocks xmlns:a="http://schemas.openxmlformats.org/drawingml/2006/main" noChangeAspect="1"/>
-            </wp:cNvGraphicFramePr>
-            <a:graphic xmlns:a="http://schemas.openxmlformats.org/drawingml/2006/main">
-              <a:graphicData uri="http://schemas.openxmlformats.org/drawingml/2006/picture">
-                <pic:pic xmlns:pic="http://schemas.openxmlformats.org/drawingml/2006/picture">
-                  <pic:nvPicPr>
-                    <pic:cNvPr id="951436493" name="Picture 1" descr="A picture containing graphical user interface&#10;&#10;Description automatically generated"/>
-                    <pic:cNvPicPr/>
-                  </pic:nvPicPr>
-                  <pic:blipFill>
-                    <a:blip r:embed="rId13"/>
-                    <a:stretch>
-                      <a:fillRect/>
-                    </a:stretch>
-                  </pic:blipFill>
-                  <pic:spPr>
-                    <a:xfrm>
-                      <a:off x="0" y="0"/>
-                      <a:ext cx="5943600" cy="2225040"/>
-                    </a:xfrm>
-                    <a:prstGeom prst="rect">
-                      <a:avLst/>
-                    </a:prstGeom>
-                  </pic:spPr>
-                </pic:pic>
-              </a:graphicData>
-            </a:graphic>
-          </wp:inline>
-        </w:drawing>
-      </w:r>
-    </w:p>
-    <w:p>
-      <w:pPr>
-        <w:pStyle w:val="ListParagraph"/>
-        <w:numPr>
-          <w:ilvl w:val="0"/>
-          <w:numId w:val="7"/>
-        </w:numPr>
-      </w:pPr>
-      <w:r>
-        <w:t>Specify which metadata you want to generate.</w:t>
-      </w:r>
-    </w:p>
-    <w:p>
-      <w:pPr>
-        <w:pStyle w:val="ListParagraph"/>
-        <w:ind w:left="1080"/>
-      </w:pPr>
-      <w:r>
-        <w:lastRenderedPageBreak/>
         <w:drawing>
           <wp:inline distT="0" distB="0" distL="0" distR="0" wp14:anchorId="24EA55F2" wp14:editId="4C104D7F">
             <wp:extent cx="5943600" cy="1574800"/>
@@ -3321,7 +3822,15 @@
         </w:numPr>
       </w:pPr>
       <w:r>
-        <w:t xml:space="preserve">Review the paths and TreeMap version. Press enter if correct. </w:t>
+        <w:t xml:space="preserve">Review the paths and </w:t>
+      </w:r>
+      <w:proofErr w:type="spellStart"/>
+      <w:r>
+        <w:t>TreeMap</w:t>
+      </w:r>
+      <w:proofErr w:type="spellEnd"/>
+      <w:r>
+        <w:t xml:space="preserve"> version. Press enter if correct. </w:t>
       </w:r>
     </w:p>
     <w:p>
@@ -3333,16 +3842,8 @@
         </w:numPr>
       </w:pPr>
       <w:r>
-        <w:t>The ‘</w:t>
-      </w:r>
-      <w:r>
-        <w:t xml:space="preserve">Metadata template folder’ </w:t>
-      </w:r>
-      <w:r>
-        <w:t xml:space="preserve">should be the folder where the </w:t>
-      </w:r>
-      <w:r>
-        <w:t>metadata templates are stored.</w:t>
+        <w:lastRenderedPageBreak/>
+        <w:t>The ‘Metadata template folder’ should be the folder where the metadata templates are stored.</w:t>
       </w:r>
     </w:p>
     <w:p>
@@ -3351,6 +3852,9 @@
         <w:ind w:left="1080"/>
       </w:pPr>
       <w:r>
+        <w:rPr>
+          <w:noProof/>
+        </w:rPr>
         <w:drawing>
           <wp:inline distT="0" distB="0" distL="0" distR="0" wp14:anchorId="4D8FFBAD" wp14:editId="22F6AC8E">
             <wp:extent cx="5943600" cy="1188720"/>
@@ -3414,7 +3918,7 @@
 </file>
 
 <file path=word/numbering.xml><?xml version="1.0" encoding="utf-8"?>
-<w:numbering xmlns:wpc="http://schemas.microsoft.com/office/word/2010/wordprocessingCanvas" xmlns:cx="http://schemas.microsoft.com/office/drawing/2014/chartex" xmlns:cx1="http://schemas.microsoft.com/office/drawing/2015/9/8/chartex" xmlns:cx2="http://schemas.microsoft.com/office/drawing/2015/10/21/chartex" xmlns:cx3="http://schemas.microsoft.com/office/drawing/2016/5/9/chartex" xmlns:cx4="http://schemas.microsoft.com/office/drawing/2016/5/10/chartex" xmlns:cx5="http://schemas.microsoft.com/office/drawing/2016/5/11/chartex" xmlns:cx6="http://schemas.microsoft.com/office/drawing/2016/5/12/chartex" xmlns:cx7="http://schemas.microsoft.com/office/drawing/2016/5/13/chartex" xmlns:cx8="http://schemas.microsoft.com/office/drawing/2016/5/14/chartex" xmlns:mc="http://schemas.openxmlformats.org/markup-compatibility/2006" xmlns:aink="http://schemas.microsoft.com/office/drawing/2016/ink" xmlns:am3d="http://schemas.microsoft.com/office/drawing/2017/model3d" xmlns:o="urn:schemas-microsoft-com:office:office" xmlns:oel="http://schemas.microsoft.com/office/2019/extlst" xmlns:r="http://schemas.openxmlformats.org/officeDocument/2006/relationships" xmlns:m="http://schemas.openxmlformats.org/officeDocument/2006/math" xmlns:v="urn:schemas-microsoft-com:vml" xmlns:wp14="http://schemas.microsoft.com/office/word/2010/wordprocessingDrawing" xmlns:wp="http://schemas.openxmlformats.org/drawingml/2006/wordprocessingDrawing" xmlns:w10="urn:schemas-microsoft-com:office:word" xmlns:w="http://schemas.openxmlformats.org/wordprocessingml/2006/main" xmlns:w14="http://schemas.microsoft.com/office/word/2010/wordml" xmlns:w15="http://schemas.microsoft.com/office/word/2012/wordml" xmlns:w16cex="http://schemas.microsoft.com/office/word/2018/wordml/cex" xmlns:w16cid="http://schemas.microsoft.com/office/word/2016/wordml/cid" xmlns:w16="http://schemas.microsoft.com/office/word/2018/wordml" xmlns:w16sdtdh="http://schemas.microsoft.com/office/word/2020/wordml/sdtdatahash" xmlns:w16se="http://schemas.microsoft.com/office/word/2015/wordml/symex" xmlns:wpg="http://schemas.microsoft.com/office/word/2010/wordprocessingGroup" xmlns:wpi="http://schemas.microsoft.com/office/word/2010/wordprocessingInk" xmlns:wne="http://schemas.microsoft.com/office/word/2006/wordml" xmlns:wps="http://schemas.microsoft.com/office/word/2010/wordprocessingShape" mc:Ignorable="w14 w15 w16se w16cid w16 w16cex w16sdtdh wp14">
+<w:numbering xmlns:wpc="http://schemas.microsoft.com/office/word/2010/wordprocessingCanvas" xmlns:cx="http://schemas.microsoft.com/office/drawing/2014/chartex" xmlns:cx1="http://schemas.microsoft.com/office/drawing/2015/9/8/chartex" xmlns:cx2="http://schemas.microsoft.com/office/drawing/2015/10/21/chartex" xmlns:cx3="http://schemas.microsoft.com/office/drawing/2016/5/9/chartex" xmlns:cx4="http://schemas.microsoft.com/office/drawing/2016/5/10/chartex" xmlns:cx5="http://schemas.microsoft.com/office/drawing/2016/5/11/chartex" xmlns:cx6="http://schemas.microsoft.com/office/drawing/2016/5/12/chartex" xmlns:cx7="http://schemas.microsoft.com/office/drawing/2016/5/13/chartex" xmlns:cx8="http://schemas.microsoft.com/office/drawing/2016/5/14/chartex" xmlns:mc="http://schemas.openxmlformats.org/markup-compatibility/2006" xmlns:aink="http://schemas.microsoft.com/office/drawing/2016/ink" xmlns:am3d="http://schemas.microsoft.com/office/drawing/2017/model3d" xmlns:o="urn:schemas-microsoft-com:office:office" xmlns:oel="http://schemas.microsoft.com/office/2019/extlst" xmlns:r="http://schemas.openxmlformats.org/officeDocument/2006/relationships" xmlns:m="http://schemas.openxmlformats.org/officeDocument/2006/math" xmlns:v="urn:schemas-microsoft-com:vml" xmlns:wp14="http://schemas.microsoft.com/office/word/2010/wordprocessingDrawing" xmlns:wp="http://schemas.openxmlformats.org/drawingml/2006/wordprocessingDrawing" xmlns:w10="urn:schemas-microsoft-com:office:word" xmlns:w="http://schemas.openxmlformats.org/wordprocessingml/2006/main" xmlns:w14="http://schemas.microsoft.com/office/word/2010/wordml" xmlns:w15="http://schemas.microsoft.com/office/word/2012/wordml" xmlns:w16cex="http://schemas.microsoft.com/office/word/2018/wordml/cex" xmlns:w16cid="http://schemas.microsoft.com/office/word/2016/wordml/cid" xmlns:w16="http://schemas.microsoft.com/office/word/2018/wordml" xmlns:w16du="http://schemas.microsoft.com/office/word/2023/wordml/word16du" xmlns:w16sdtdh="http://schemas.microsoft.com/office/word/2020/wordml/sdtdatahash" xmlns:w16sdtfl="http://schemas.microsoft.com/office/word/2024/wordml/sdtformatlock" xmlns:w16se="http://schemas.microsoft.com/office/word/2015/wordml/symex" xmlns:wpg="http://schemas.microsoft.com/office/word/2010/wordprocessingGroup" xmlns:wpi="http://schemas.microsoft.com/office/word/2010/wordprocessingInk" xmlns:wne="http://schemas.microsoft.com/office/word/2006/wordml" xmlns:wps="http://schemas.microsoft.com/office/word/2010/wordprocessingShape" mc:Ignorable="w14 w15 w16se w16cid w16 w16cex w16sdtdh w16sdtfl w16du wp14">
   <w:abstractNum w:abstractNumId="0" w15:restartNumberingAfterBreak="0">
     <w:nsid w:val="19A86873"/>
     <w:multiLevelType w:val="hybridMultilevel"/>
@@ -4123,7 +4627,7 @@
 </file>
 
 <file path=word/styles.xml><?xml version="1.0" encoding="utf-8"?>
-<w:styles xmlns:mc="http://schemas.openxmlformats.org/markup-compatibility/2006" xmlns:r="http://schemas.openxmlformats.org/officeDocument/2006/relationships" xmlns:w="http://schemas.openxmlformats.org/wordprocessingml/2006/main" xmlns:w14="http://schemas.microsoft.com/office/word/2010/wordml" xmlns:w15="http://schemas.microsoft.com/office/word/2012/wordml" xmlns:w16cex="http://schemas.microsoft.com/office/word/2018/wordml/cex" xmlns:w16cid="http://schemas.microsoft.com/office/word/2016/wordml/cid" xmlns:w16="http://schemas.microsoft.com/office/word/2018/wordml" xmlns:w16sdtdh="http://schemas.microsoft.com/office/word/2020/wordml/sdtdatahash" xmlns:w16se="http://schemas.microsoft.com/office/word/2015/wordml/symex" mc:Ignorable="w14 w15 w16se w16cid w16 w16cex w16sdtdh">
+<w:styles xmlns:mc="http://schemas.openxmlformats.org/markup-compatibility/2006" xmlns:r="http://schemas.openxmlformats.org/officeDocument/2006/relationships" xmlns:w="http://schemas.openxmlformats.org/wordprocessingml/2006/main" xmlns:w14="http://schemas.microsoft.com/office/word/2010/wordml" xmlns:w15="http://schemas.microsoft.com/office/word/2012/wordml" xmlns:w16cex="http://schemas.microsoft.com/office/word/2018/wordml/cex" xmlns:w16cid="http://schemas.microsoft.com/office/word/2016/wordml/cid" xmlns:w16="http://schemas.microsoft.com/office/word/2018/wordml" xmlns:w16du="http://schemas.microsoft.com/office/word/2023/wordml/word16du" xmlns:w16sdtdh="http://schemas.microsoft.com/office/word/2020/wordml/sdtdatahash" xmlns:w16sdtfl="http://schemas.microsoft.com/office/word/2024/wordml/sdtformatlock" xmlns:w16se="http://schemas.microsoft.com/office/word/2015/wordml/symex" mc:Ignorable="w14 w15 w16se w16cid w16 w16cex w16sdtdh w16sdtfl w16du">
   <w:docDefaults>
     <w:rPrDefault>
       <w:rPr>
@@ -4526,7 +5030,6 @@
   <w:style w:type="character" w:default="1" w:styleId="DefaultParagraphFont">
     <w:name w:val="Default Paragraph Font"/>
     <w:uiPriority w:val="1"/>
-    <w:semiHidden/>
     <w:unhideWhenUsed/>
   </w:style>
   <w:style w:type="table" w:default="1" w:styleId="TableNormal">

</xml_diff>